<commit_message>
Converted manual to PDF
</commit_message>
<xml_diff>
--- a/Docs/manual.docx
+++ b/Docs/manual.docx
@@ -85,13 +85,12 @@
       <w:r>
         <w:rPr>
           <w:noProof/>
-          <w:lang w:eastAsia="en-GB"/>
         </w:rPr>
         <w:drawing>
           <wp:inline distT="0" distB="0" distL="0" distR="0">
-            <wp:extent cx="6638925" cy="647700"/>
-            <wp:effectExtent l="0" t="0" r="9525" b="0"/>
-            <wp:docPr id="10" name="Picture 10"/>
+            <wp:extent cx="3617089" cy="393772"/>
+            <wp:effectExtent l="0" t="0" r="2540" b="6350"/>
+            <wp:docPr id="18" name="Picture 18"/>
             <wp:cNvGraphicFramePr>
               <a:graphicFrameLocks xmlns:a="http://schemas.openxmlformats.org/drawingml/2006/main" noChangeAspect="1"/>
             </wp:cNvGraphicFramePr>
@@ -104,7 +103,7 @@
                       <a:picLocks noChangeAspect="1" noChangeArrowheads="1"/>
                     </pic:cNvPicPr>
                   </pic:nvPicPr>
-                  <pic:blipFill>
+                  <pic:blipFill rotWithShape="1">
                     <a:blip r:embed="rId7">
                       <a:extLst>
                         <a:ext uri="{28A0092B-C50C-407E-A947-70E740481C1C}">
@@ -112,15 +111,13 @@
                         </a:ext>
                       </a:extLst>
                     </a:blip>
-                    <a:srcRect/>
-                    <a:stretch>
-                      <a:fillRect/>
-                    </a:stretch>
+                    <a:srcRect t="-1491" r="45559" b="-1"/>
+                    <a:stretch/>
                   </pic:blipFill>
                   <pic:spPr bwMode="auto">
                     <a:xfrm>
                       <a:off x="0" y="0"/>
-                      <a:ext cx="6638925" cy="647700"/>
+                      <a:ext cx="3617089" cy="393772"/>
                     </a:xfrm>
                     <a:prstGeom prst="rect">
                       <a:avLst/>
@@ -129,6 +126,11 @@
                     <a:ln>
                       <a:noFill/>
                     </a:ln>
+                    <a:extLst>
+                      <a:ext uri="{53640926-AAD7-44D8-BBD7-CCE9431645EC}">
+                        <a14:shadowObscured xmlns:a14="http://schemas.microsoft.com/office/drawing/2010/main"/>
+                      </a:ext>
+                    </a:extLst>
                   </pic:spPr>
                 </pic:pic>
               </a:graphicData>
@@ -137,7 +139,6 @@
         </w:drawing>
       </w:r>
     </w:p>
-    <w:p/>
     <w:p>
       <w:r>
         <w:t xml:space="preserve">And the second part is </w:t>
@@ -270,14 +271,244 @@
       </w:r>
       <w:r>
         <w:rPr>
+          <w:rStyle w:val="Hyperlink"/>
           <w:noProof/>
-          <w:lang w:eastAsia="en-GB"/>
+          <w:color w:val="auto"/>
+          <w:u w:val="none"/>
         </w:rPr>
         <w:drawing>
           <wp:inline distT="0" distB="0" distL="0" distR="0">
-            <wp:extent cx="5686425" cy="581025"/>
-            <wp:effectExtent l="0" t="0" r="9525" b="9525"/>
-            <wp:docPr id="7" name="Picture 7"/>
+            <wp:extent cx="4311570" cy="393065"/>
+            <wp:effectExtent l="0" t="0" r="0" b="6985"/>
+            <wp:docPr id="12" name="Picture 12"/>
+            <wp:cNvGraphicFramePr>
+              <a:graphicFrameLocks xmlns:a="http://schemas.openxmlformats.org/drawingml/2006/main" noChangeAspect="1"/>
+            </wp:cNvGraphicFramePr>
+            <a:graphic xmlns:a="http://schemas.openxmlformats.org/drawingml/2006/main">
+              <a:graphicData uri="http://schemas.openxmlformats.org/drawingml/2006/picture">
+                <pic:pic xmlns:pic="http://schemas.openxmlformats.org/drawingml/2006/picture">
+                  <pic:nvPicPr>
+                    <pic:cNvPr id="0" name="Picture 1"/>
+                    <pic:cNvPicPr>
+                      <a:picLocks noChangeAspect="1" noChangeArrowheads="1"/>
+                    </pic:cNvPicPr>
+                  </pic:nvPicPr>
+                  <pic:blipFill rotWithShape="1">
+                    <a:blip r:embed="rId9">
+                      <a:extLst>
+                        <a:ext uri="{28A0092B-C50C-407E-A947-70E740481C1C}">
+                          <a14:useLocalDpi xmlns:a14="http://schemas.microsoft.com/office/drawing/2010/main" val="0"/>
+                        </a:ext>
+                      </a:extLst>
+                    </a:blip>
+                    <a:srcRect t="1449" r="35013"/>
+                    <a:stretch/>
+                  </pic:blipFill>
+                  <pic:spPr bwMode="auto">
+                    <a:xfrm>
+                      <a:off x="0" y="0"/>
+                      <a:ext cx="4317746" cy="393628"/>
+                    </a:xfrm>
+                    <a:prstGeom prst="rect">
+                      <a:avLst/>
+                    </a:prstGeom>
+                    <a:noFill/>
+                    <a:ln>
+                      <a:noFill/>
+                    </a:ln>
+                    <a:extLst>
+                      <a:ext uri="{53640926-AAD7-44D8-BBD7-CCE9431645EC}">
+                        <a14:shadowObscured xmlns:a14="http://schemas.microsoft.com/office/drawing/2010/main"/>
+                      </a:ext>
+                    </a:extLst>
+                  </pic:spPr>
+                </pic:pic>
+              </a:graphicData>
+            </a:graphic>
+          </wp:inline>
+        </w:drawing>
+      </w:r>
+    </w:p>
+    <w:p>
+      <w:pPr>
+        <w:pStyle w:val="ListParagraph"/>
+      </w:pPr>
+    </w:p>
+    <w:p>
+      <w:pPr>
+        <w:pStyle w:val="ListParagraph"/>
+        <w:numPr>
+          <w:ilvl w:val="0"/>
+          <w:numId w:val="7"/>
+        </w:numPr>
+      </w:pPr>
+      <w:r>
+        <w:t>Media Protection</w:t>
+      </w:r>
+      <w:r>
+        <w:br/>
+      </w:r>
+      <w:r>
+        <w:t xml:space="preserve">Disable </w:t>
+      </w:r>
+      <w:hyperlink r:id="rId10" w:history="1">
+        <w:r>
+          <w:rPr>
+            <w:rStyle w:val="Hyperlink"/>
+          </w:rPr>
+          <w:t>Hotlinking</w:t>
+        </w:r>
+      </w:hyperlink>
+      <w:r>
+        <w:t xml:space="preserve"> </w:t>
+      </w:r>
+      <w:r>
+        <w:t xml:space="preserve">and to secure your media to only be accessed by authenticated </w:t>
+      </w:r>
+      <w:r>
+        <w:t>members</w:t>
+      </w:r>
+      <w:r>
+        <w:t>.</w:t>
+      </w:r>
+      <w:r>
+        <w:br/>
+      </w:r>
+      <w:r>
+        <w:br/>
+      </w:r>
+      <w:hyperlink r:id="rId11" w:history="1">
+        <w:r>
+          <w:rPr>
+            <w:rStyle w:val="Hyperlink"/>
+          </w:rPr>
+          <w:t>https://www.nuget.org/packages/Our.Shield.MediaProtection</w:t>
+        </w:r>
+      </w:hyperlink>
+      <w:r>
+        <w:br/>
+      </w:r>
+      <w:r>
+        <w:br/>
+      </w:r>
+      <w:r>
+        <w:rPr>
+          <w:noProof/>
+        </w:rPr>
+        <w:drawing>
+          <wp:inline distT="0" distB="0" distL="0" distR="0">
+            <wp:extent cx="4340506" cy="399415"/>
+            <wp:effectExtent l="0" t="0" r="3175" b="635"/>
+            <wp:docPr id="15" name="Picture 15"/>
+            <wp:cNvGraphicFramePr>
+              <a:graphicFrameLocks xmlns:a="http://schemas.openxmlformats.org/drawingml/2006/main" noChangeAspect="1"/>
+            </wp:cNvGraphicFramePr>
+            <a:graphic xmlns:a="http://schemas.openxmlformats.org/drawingml/2006/main">
+              <a:graphicData uri="http://schemas.openxmlformats.org/drawingml/2006/picture">
+                <pic:pic xmlns:pic="http://schemas.openxmlformats.org/drawingml/2006/picture">
+                  <pic:nvPicPr>
+                    <pic:cNvPr id="0" name="Picture 2"/>
+                    <pic:cNvPicPr>
+                      <a:picLocks noChangeAspect="1" noChangeArrowheads="1"/>
+                    </pic:cNvPicPr>
+                  </pic:nvPicPr>
+                  <pic:blipFill rotWithShape="1">
+                    <a:blip r:embed="rId12">
+                      <a:extLst>
+                        <a:ext uri="{28A0092B-C50C-407E-A947-70E740481C1C}">
+                          <a14:useLocalDpi xmlns:a14="http://schemas.microsoft.com/office/drawing/2010/main" val="0"/>
+                        </a:ext>
+                      </a:extLst>
+                    </a:blip>
+                    <a:srcRect r="34670"/>
+                    <a:stretch/>
+                  </pic:blipFill>
+                  <pic:spPr bwMode="auto">
+                    <a:xfrm>
+                      <a:off x="0" y="0"/>
+                      <a:ext cx="4340506" cy="399415"/>
+                    </a:xfrm>
+                    <a:prstGeom prst="rect">
+                      <a:avLst/>
+                    </a:prstGeom>
+                    <a:noFill/>
+                    <a:ln>
+                      <a:noFill/>
+                    </a:ln>
+                    <a:extLst>
+                      <a:ext uri="{53640926-AAD7-44D8-BBD7-CCE9431645EC}">
+                        <a14:shadowObscured xmlns:a14="http://schemas.microsoft.com/office/drawing/2010/main"/>
+                      </a:ext>
+                    </a:extLst>
+                  </pic:spPr>
+                </pic:pic>
+              </a:graphicData>
+            </a:graphic>
+          </wp:inline>
+        </w:drawing>
+      </w:r>
+    </w:p>
+    <w:p>
+      <w:pPr>
+        <w:pStyle w:val="ListParagraph"/>
+      </w:pPr>
+    </w:p>
+    <w:p>
+      <w:pPr>
+        <w:pStyle w:val="ListParagraph"/>
+        <w:numPr>
+          <w:ilvl w:val="0"/>
+          <w:numId w:val="7"/>
+        </w:numPr>
+      </w:pPr>
+      <w:r>
+        <w:t>Frontend Access</w:t>
+      </w:r>
+      <w:r>
+        <w:br/>
+        <w:t>Gives you the ability to lock down the frontend to only be accessible by authenticated Umbraco Users and/or restrict via IP address(</w:t>
+      </w:r>
+      <w:proofErr w:type="spellStart"/>
+      <w:r>
+        <w:t>es</w:t>
+      </w:r>
+      <w:proofErr w:type="spellEnd"/>
+      <w:r>
+        <w:t>)</w:t>
+      </w:r>
+      <w:r>
+        <w:br/>
+      </w:r>
+      <w:r>
+        <w:br/>
+      </w:r>
+      <w:hyperlink r:id="rId13" w:history="1">
+        <w:r>
+          <w:rPr>
+            <w:rStyle w:val="Hyperlink"/>
+          </w:rPr>
+          <w:t>https://www.nuget.org/packages/Our.Shield.FrontendAccess</w:t>
+        </w:r>
+      </w:hyperlink>
+    </w:p>
+    <w:p>
+      <w:pPr>
+        <w:pStyle w:val="ListParagraph"/>
+      </w:pPr>
+    </w:p>
+    <w:p>
+      <w:pPr>
+        <w:pStyle w:val="ListParagraph"/>
+      </w:pPr>
+      <w:r>
+        <w:rPr>
+          <w:noProof/>
+        </w:rPr>
+        <w:drawing>
+          <wp:inline distT="0" distB="0" distL="0" distR="0">
+            <wp:extent cx="4346294" cy="382198"/>
+            <wp:effectExtent l="0" t="0" r="0" b="0"/>
+            <wp:docPr id="17" name="Picture 17"/>
             <wp:cNvGraphicFramePr>
               <a:graphicFrameLocks xmlns:a="http://schemas.openxmlformats.org/drawingml/2006/main" noChangeAspect="1"/>
             </wp:cNvGraphicFramePr>
@@ -290,23 +521,21 @@
                       <a:picLocks noChangeAspect="1" noChangeArrowheads="1"/>
                     </pic:cNvPicPr>
                   </pic:nvPicPr>
-                  <pic:blipFill>
-                    <a:blip r:embed="rId9">
+                  <pic:blipFill rotWithShape="1">
+                    <a:blip r:embed="rId14">
                       <a:extLst>
                         <a:ext uri="{28A0092B-C50C-407E-A947-70E740481C1C}">
                           <a14:useLocalDpi xmlns:a14="http://schemas.microsoft.com/office/drawing/2010/main" val="0"/>
                         </a:ext>
                       </a:extLst>
                     </a:blip>
-                    <a:srcRect/>
-                    <a:stretch>
-                      <a:fillRect/>
-                    </a:stretch>
+                    <a:srcRect t="1491" r="34583"/>
+                    <a:stretch/>
                   </pic:blipFill>
                   <pic:spPr bwMode="auto">
                     <a:xfrm>
                       <a:off x="0" y="0"/>
-                      <a:ext cx="5690898" cy="581482"/>
+                      <a:ext cx="4346294" cy="382198"/>
                     </a:xfrm>
                     <a:prstGeom prst="rect">
                       <a:avLst/>
@@ -315,6 +544,11 @@
                     <a:ln>
                       <a:noFill/>
                     </a:ln>
+                    <a:extLst>
+                      <a:ext uri="{53640926-AAD7-44D8-BBD7-CCE9431645EC}">
+                        <a14:shadowObscured xmlns:a14="http://schemas.microsoft.com/office/drawing/2010/main"/>
+                      </a:ext>
+                    </a:extLst>
                   </pic:spPr>
                 </pic:pic>
               </a:graphicData>
@@ -325,176 +559,6 @@
     </w:p>
     <w:p>
       <w:pPr>
-        <w:pStyle w:val="ListParagraph"/>
-      </w:pPr>
-    </w:p>
-    <w:p>
-      <w:pPr>
-        <w:pStyle w:val="ListParagraph"/>
-        <w:numPr>
-          <w:ilvl w:val="0"/>
-          <w:numId w:val="7"/>
-        </w:numPr>
-      </w:pPr>
-      <w:r>
-        <w:t>Media Protection</w:t>
-      </w:r>
-      <w:r>
-        <w:br/>
-      </w:r>
-      <w:r>
-        <w:t xml:space="preserve">Disable </w:t>
-      </w:r>
-      <w:hyperlink r:id="rId10" w:history="1">
-        <w:r>
-          <w:rPr>
-            <w:rStyle w:val="Hyperlink"/>
-          </w:rPr>
-          <w:t>Hotlinking</w:t>
-        </w:r>
-      </w:hyperlink>
-      <w:r>
-        <w:t xml:space="preserve"> </w:t>
-      </w:r>
-      <w:r>
-        <w:t xml:space="preserve">and to secure your media to only be accessed by authenticated </w:t>
-      </w:r>
-      <w:r>
-        <w:t>members</w:t>
-      </w:r>
-      <w:r>
-        <w:t>.</w:t>
-      </w:r>
-      <w:r>
-        <w:br/>
-      </w:r>
-      <w:r>
-        <w:br/>
-      </w:r>
-      <w:hyperlink r:id="rId11" w:history="1">
-        <w:r>
-          <w:rPr>
-            <w:rStyle w:val="Hyperlink"/>
-          </w:rPr>
-          <w:t>https://www.nuget.org/packages/Our.Shield.MediaProtection</w:t>
-        </w:r>
-      </w:hyperlink>
-      <w:r>
-        <w:br/>
-      </w:r>
-      <w:r>
-        <w:br/>
-      </w:r>
-      <w:r>
-        <w:rPr>
-          <w:noProof/>
-          <w:lang w:eastAsia="en-GB"/>
-        </w:rPr>
-        <w:drawing>
-          <wp:inline distT="0" distB="0" distL="0" distR="0" wp14:anchorId="13B087F0" wp14:editId="765BBA9B">
-            <wp:extent cx="5686425" cy="554773"/>
-            <wp:effectExtent l="0" t="0" r="0" b="0"/>
-            <wp:docPr id="11" name="Picture 11"/>
-            <wp:cNvGraphicFramePr>
-              <a:graphicFrameLocks xmlns:a="http://schemas.openxmlformats.org/drawingml/2006/main" noChangeAspect="1"/>
-            </wp:cNvGraphicFramePr>
-            <a:graphic xmlns:a="http://schemas.openxmlformats.org/drawingml/2006/main">
-              <a:graphicData uri="http://schemas.openxmlformats.org/drawingml/2006/picture">
-                <pic:pic xmlns:pic="http://schemas.openxmlformats.org/drawingml/2006/picture">
-                  <pic:nvPicPr>
-                    <pic:cNvPr id="0" name="Picture 5"/>
-                    <pic:cNvPicPr>
-                      <a:picLocks noChangeAspect="1" noChangeArrowheads="1"/>
-                    </pic:cNvPicPr>
-                  </pic:nvPicPr>
-                  <pic:blipFill>
-                    <a:blip r:embed="rId12">
-                      <a:extLst>
-                        <a:ext uri="{28A0092B-C50C-407E-A947-70E740481C1C}">
-                          <a14:useLocalDpi xmlns:a14="http://schemas.microsoft.com/office/drawing/2010/main" val="0"/>
-                        </a:ext>
-                      </a:extLst>
-                    </a:blip>
-                    <a:srcRect/>
-                    <a:stretch>
-                      <a:fillRect/>
-                    </a:stretch>
-                  </pic:blipFill>
-                  <pic:spPr bwMode="auto">
-                    <a:xfrm>
-                      <a:off x="0" y="0"/>
-                      <a:ext cx="5785248" cy="564414"/>
-                    </a:xfrm>
-                    <a:prstGeom prst="rect">
-                      <a:avLst/>
-                    </a:prstGeom>
-                    <a:noFill/>
-                    <a:ln>
-                      <a:noFill/>
-                    </a:ln>
-                  </pic:spPr>
-                </pic:pic>
-              </a:graphicData>
-            </a:graphic>
-          </wp:inline>
-        </w:drawing>
-      </w:r>
-    </w:p>
-    <w:p>
-      <w:pPr>
-        <w:pStyle w:val="ListParagraph"/>
-      </w:pPr>
-    </w:p>
-    <w:p>
-      <w:pPr>
-        <w:pStyle w:val="ListParagraph"/>
-        <w:numPr>
-          <w:ilvl w:val="0"/>
-          <w:numId w:val="7"/>
-        </w:numPr>
-      </w:pPr>
-      <w:r>
-        <w:t>Frontend Access</w:t>
-      </w:r>
-      <w:r>
-        <w:br/>
-        <w:t>Gives you the ability to lock down the frontend to only be accessible by authenticated Umbraco Users and/or restrict via IP address(</w:t>
-      </w:r>
-      <w:proofErr w:type="spellStart"/>
-      <w:r>
-        <w:t>es</w:t>
-      </w:r>
-      <w:proofErr w:type="spellEnd"/>
-      <w:r>
-        <w:t>)</w:t>
-      </w:r>
-      <w:r>
-        <w:br/>
-      </w:r>
-      <w:r>
-        <w:br/>
-      </w:r>
-      <w:hyperlink r:id="rId13" w:history="1">
-        <w:r>
-          <w:rPr>
-            <w:rStyle w:val="Hyperlink"/>
-          </w:rPr>
-          <w:t>https://www.nuget.org/packages/Our.Shield.FrontendAccess</w:t>
-        </w:r>
-      </w:hyperlink>
-    </w:p>
-    <w:p>
-      <w:pPr>
-        <w:pStyle w:val="ListParagraph"/>
-      </w:pPr>
-    </w:p>
-    <w:p>
-      <w:pPr>
-        <w:pStyle w:val="ListParagraph"/>
-      </w:pPr>
-    </w:p>
-    <w:p>
-      <w:pPr>
         <w:pStyle w:val="Heading3"/>
         <w:pageBreakBefore/>
       </w:pPr>
@@ -505,6 +569,8 @@
       <w:r>
         <w:t xml:space="preserve"> Manager</w:t>
       </w:r>
+      <w:bookmarkStart w:id="0" w:name="_GoBack"/>
+      <w:bookmarkEnd w:id="0"/>
     </w:p>
     <w:p/>
     <w:p>
@@ -514,7 +580,7 @@
           <w:u w:val="single"/>
         </w:rPr>
       </w:pPr>
-      <w:hyperlink r:id="rId14" w:history="1">
+      <w:hyperlink r:id="rId15" w:history="1">
         <w:r>
           <w:rPr>
             <w:rStyle w:val="Hyperlink"/>
@@ -566,7 +632,7 @@
                     </pic:cNvPicPr>
                   </pic:nvPicPr>
                   <pic:blipFill rotWithShape="1">
-                    <a:blip r:embed="rId15" cstate="print">
+                    <a:blip r:embed="rId16" cstate="print">
                       <a:extLst>
                         <a:ext uri="{28A0092B-C50C-407E-A947-70E740481C1C}">
                           <a14:useLocalDpi xmlns:a14="http://schemas.microsoft.com/office/drawing/2010/main" val="0"/>
@@ -630,7 +696,7 @@
                     </pic:cNvPicPr>
                   </pic:nvPicPr>
                   <pic:blipFill>
-                    <a:blip r:embed="rId16" cstate="print">
+                    <a:blip r:embed="rId17" cstate="print">
                       <a:extLst>
                         <a:ext uri="{28A0092B-C50C-407E-A947-70E740481C1C}">
                           <a14:useLocalDpi xmlns:a14="http://schemas.microsoft.com/office/drawing/2010/main" val="0"/>
@@ -750,7 +816,7 @@
                     </pic:cNvPicPr>
                   </pic:nvPicPr>
                   <pic:blipFill rotWithShape="1">
-                    <a:blip r:embed="rId17" cstate="print">
+                    <a:blip r:embed="rId18" cstate="print">
                       <a:extLst>
                         <a:ext uri="{28A0092B-C50C-407E-A947-70E740481C1C}">
                           <a14:useLocalDpi xmlns:a14="http://schemas.microsoft.com/office/drawing/2010/main" val="0"/>
@@ -833,7 +899,7 @@
                     </pic:cNvPicPr>
                   </pic:nvPicPr>
                   <pic:blipFill>
-                    <a:blip r:embed="rId18" cstate="print">
+                    <a:blip r:embed="rId19" cstate="print">
                       <a:extLst>
                         <a:ext uri="{28A0092B-C50C-407E-A947-70E740481C1C}">
                           <a14:useLocalDpi xmlns:a14="http://schemas.microsoft.com/office/drawing/2010/main" val="0"/>
@@ -946,7 +1012,7 @@
                     </pic:cNvPicPr>
                   </pic:nvPicPr>
                   <pic:blipFill rotWithShape="1">
-                    <a:blip r:embed="rId17" cstate="print">
+                    <a:blip r:embed="rId18" cstate="print">
                       <a:extLst>
                         <a:ext uri="{28A0092B-C50C-407E-A947-70E740481C1C}">
                           <a14:useLocalDpi xmlns:a14="http://schemas.microsoft.com/office/drawing/2010/main" val="0"/>
@@ -1101,7 +1167,7 @@
                     </pic:cNvPicPr>
                   </pic:nvPicPr>
                   <pic:blipFill rotWithShape="1">
-                    <a:blip r:embed="rId19" cstate="print">
+                    <a:blip r:embed="rId20" cstate="print">
                       <a:extLst>
                         <a:ext uri="{28A0092B-C50C-407E-A947-70E740481C1C}">
                           <a14:useLocalDpi xmlns:a14="http://schemas.microsoft.com/office/drawing/2010/main" val="0"/>
@@ -1185,7 +1251,7 @@
                     </pic:cNvPicPr>
                   </pic:nvPicPr>
                   <pic:blipFill rotWithShape="1">
-                    <a:blip r:embed="rId20">
+                    <a:blip r:embed="rId21">
                       <a:extLst>
                         <a:ext uri="{28A0092B-C50C-407E-A947-70E740481C1C}">
                           <a14:useLocalDpi xmlns:a14="http://schemas.microsoft.com/office/drawing/2010/main" val="0"/>
@@ -1434,7 +1500,7 @@
       <w:r>
         <w:t xml:space="preserve">that define this environment. So for example if your Production environment used </w:t>
       </w:r>
-      <w:hyperlink r:id="rId21" w:history="1">
+      <w:hyperlink r:id="rId22" w:history="1">
         <w:r>
           <w:rPr>
             <w:rStyle w:val="Hyperlink"/>
@@ -1445,7 +1511,7 @@
       <w:r>
         <w:t xml:space="preserve"> and </w:t>
       </w:r>
-      <w:hyperlink r:id="rId22" w:history="1">
+      <w:hyperlink r:id="rId23" w:history="1">
         <w:r>
           <w:rPr>
             <w:rStyle w:val="Hyperlink"/>
@@ -1456,7 +1522,7 @@
       <w:r>
         <w:t xml:space="preserve">, then for a production environment you would type </w:t>
       </w:r>
-      <w:hyperlink r:id="rId23" w:history="1">
+      <w:hyperlink r:id="rId24" w:history="1">
         <w:r>
           <w:rPr>
             <w:rStyle w:val="Hyperlink"/>
@@ -1467,7 +1533,7 @@
       <w:r>
         <w:t xml:space="preserve"> and </w:t>
       </w:r>
-      <w:hyperlink r:id="rId24" w:history="1">
+      <w:hyperlink r:id="rId25" w:history="1">
         <w:r>
           <w:rPr>
             <w:rStyle w:val="Hyperlink"/>
@@ -1568,7 +1634,7 @@
                     </pic:cNvPicPr>
                   </pic:nvPicPr>
                   <pic:blipFill rotWithShape="1">
-                    <a:blip r:embed="rId25" cstate="print">
+                    <a:blip r:embed="rId26" cstate="print">
                       <a:extLst>
                         <a:ext uri="{28A0092B-C50C-407E-A947-70E740481C1C}">
                           <a14:useLocalDpi xmlns:a14="http://schemas.microsoft.com/office/drawing/2010/main" val="0"/>
@@ -1797,7 +1863,7 @@
                     </pic:cNvPicPr>
                   </pic:nvPicPr>
                   <pic:blipFill rotWithShape="1">
-                    <a:blip r:embed="rId26" cstate="print">
+                    <a:blip r:embed="rId27" cstate="print">
                       <a:extLst>
                         <a:ext uri="{28A0092B-C50C-407E-A947-70E740481C1C}">
                           <a14:useLocalDpi xmlns:a14="http://schemas.microsoft.com/office/drawing/2010/main" val="0"/>
@@ -1879,7 +1945,7 @@
                     </pic:cNvPicPr>
                   </pic:nvPicPr>
                   <pic:blipFill rotWithShape="1">
-                    <a:blip r:embed="rId27" cstate="print">
+                    <a:blip r:embed="rId28" cstate="print">
                       <a:extLst>
                         <a:ext uri="{28A0092B-C50C-407E-A947-70E740481C1C}">
                           <a14:useLocalDpi xmlns:a14="http://schemas.microsoft.com/office/drawing/2010/main" val="0"/>
@@ -1972,7 +2038,7 @@
                     </pic:cNvPicPr>
                   </pic:nvPicPr>
                   <pic:blipFill rotWithShape="1">
-                    <a:blip r:embed="rId28" cstate="print">
+                    <a:blip r:embed="rId29" cstate="print">
                       <a:extLst>
                         <a:ext uri="{28A0092B-C50C-407E-A947-70E740481C1C}">
                           <a14:useLocalDpi xmlns:a14="http://schemas.microsoft.com/office/drawing/2010/main" val="0"/>
@@ -2317,7 +2383,7 @@
                     </pic:cNvPicPr>
                   </pic:nvPicPr>
                   <pic:blipFill>
-                    <a:blip r:embed="rId29" cstate="print">
+                    <a:blip r:embed="rId30" cstate="print">
                       <a:extLst>
                         <a:ext uri="{28A0092B-C50C-407E-A947-70E740481C1C}">
                           <a14:useLocalDpi xmlns:a14="http://schemas.microsoft.com/office/drawing/2010/main" val="0"/>
@@ -2456,7 +2522,7 @@
                     </pic:cNvPicPr>
                   </pic:nvPicPr>
                   <pic:blipFill rotWithShape="1">
-                    <a:blip r:embed="rId30">
+                    <a:blip r:embed="rId31">
                       <a:extLst>
                         <a:ext uri="{28A0092B-C50C-407E-A947-70E740481C1C}">
                           <a14:useLocalDpi xmlns:a14="http://schemas.microsoft.com/office/drawing/2010/main" val="0"/>
@@ -2525,7 +2591,7 @@
                     </pic:cNvPicPr>
                   </pic:nvPicPr>
                   <pic:blipFill>
-                    <a:blip r:embed="rId31">
+                    <a:blip r:embed="rId32">
                       <a:extLst>
                         <a:ext uri="{28A0092B-C50C-407E-A947-70E740481C1C}">
                           <a14:useLocalDpi xmlns:a14="http://schemas.microsoft.com/office/drawing/2010/main" val="0"/>
@@ -2556,8 +2622,6 @@
           </wp:inline>
         </w:drawing>
       </w:r>
-      <w:bookmarkStart w:id="0" w:name="_GoBack"/>
-      <w:bookmarkEnd w:id="0"/>
     </w:p>
     <w:p>
       <w:r>
@@ -2787,7 +2851,7 @@
                     </pic:cNvPicPr>
                   </pic:nvPicPr>
                   <pic:blipFill>
-                    <a:blip r:embed="rId32" cstate="print">
+                    <a:blip r:embed="rId33" cstate="print">
                       <a:extLst>
                         <a:ext uri="{28A0092B-C50C-407E-A947-70E740481C1C}">
                           <a14:useLocalDpi xmlns:a14="http://schemas.microsoft.com/office/drawing/2010/main" val="0"/>
@@ -2911,7 +2975,7 @@
                     </pic:cNvPicPr>
                   </pic:nvPicPr>
                   <pic:blipFill rotWithShape="1">
-                    <a:blip r:embed="rId33">
+                    <a:blip r:embed="rId34">
                       <a:extLst>
                         <a:ext uri="{28A0092B-C50C-407E-A947-70E740481C1C}">
                           <a14:useLocalDpi xmlns:a14="http://schemas.microsoft.com/office/drawing/2010/main" val="0"/>
@@ -2984,7 +3048,7 @@
                     </pic:cNvPicPr>
                   </pic:nvPicPr>
                   <pic:blipFill>
-                    <a:blip r:embed="rId34">
+                    <a:blip r:embed="rId35">
                       <a:extLst>
                         <a:ext uri="{28A0092B-C50C-407E-A947-70E740481C1C}">
                           <a14:useLocalDpi xmlns:a14="http://schemas.microsoft.com/office/drawing/2010/main" val="0"/>
@@ -3369,7 +3433,7 @@
                     </pic:cNvPicPr>
                   </pic:nvPicPr>
                   <pic:blipFill>
-                    <a:blip r:embed="rId35" cstate="print">
+                    <a:blip r:embed="rId36" cstate="print">
                       <a:extLst>
                         <a:ext uri="{28A0092B-C50C-407E-A947-70E740481C1C}">
                           <a14:useLocalDpi xmlns:a14="http://schemas.microsoft.com/office/drawing/2010/main" val="0"/>
@@ -15089,6 +15153,7 @@
     <w:lsdException w:name="HTML Sample" w:semiHidden="1" w:unhideWhenUsed="1"/>
     <w:lsdException w:name="HTML Typewriter" w:semiHidden="1" w:unhideWhenUsed="1"/>
     <w:lsdException w:name="HTML Variable" w:semiHidden="1" w:unhideWhenUsed="1"/>
+    <w:lsdException w:name="Normal Table" w:semiHidden="1" w:unhideWhenUsed="1"/>
     <w:lsdException w:name="annotation subject" w:semiHidden="1" w:unhideWhenUsed="1"/>
     <w:lsdException w:name="No List" w:semiHidden="1" w:unhideWhenUsed="1"/>
     <w:lsdException w:name="Outline List 1" w:semiHidden="1" w:unhideWhenUsed="1"/>
@@ -15132,8 +15197,10 @@
     <w:lsdException w:name="Table Elegant" w:semiHidden="1" w:unhideWhenUsed="1"/>
     <w:lsdException w:name="Table Professional" w:semiHidden="1" w:unhideWhenUsed="1"/>
     <w:lsdException w:name="Table Subtle 1" w:semiHidden="1" w:unhideWhenUsed="1"/>
+    <w:lsdException w:name="Table Subtle 2" w:semiHidden="1" w:unhideWhenUsed="1"/>
     <w:lsdException w:name="Table Web 1" w:semiHidden="1" w:unhideWhenUsed="1"/>
     <w:lsdException w:name="Table Web 2" w:semiHidden="1" w:unhideWhenUsed="1"/>
+    <w:lsdException w:name="Table Web 3" w:semiHidden="1" w:unhideWhenUsed="1"/>
     <w:lsdException w:name="Balloon Text" w:semiHidden="1" w:unhideWhenUsed="1"/>
     <w:lsdException w:name="Table Grid" w:uiPriority="39"/>
     <w:lsdException w:name="Table Theme" w:semiHidden="1" w:unhideWhenUsed="1"/>
@@ -15935,7 +16002,7 @@
 </file>
 
 <file path=customXml/itemProps1.xml><?xml version="1.0" encoding="utf-8"?>
-<ds:datastoreItem xmlns:ds="http://schemas.openxmlformats.org/officeDocument/2006/customXml" ds:itemID="{C37ADBB7-D757-4BDD-A8B3-70713FDFE827}">
+<ds:datastoreItem xmlns:ds="http://schemas.openxmlformats.org/officeDocument/2006/customXml" ds:itemID="{FAA52F6E-6ACA-4E35-ADD5-D120480BA7CE}">
   <ds:schemaRefs>
     <ds:schemaRef ds:uri="http://schemas.openxmlformats.org/officeDocument/2006/bibliography"/>
   </ds:schemaRefs>

</xml_diff>

<commit_message>
Updated doc, generated pdf version & ensured versions are correct across solution
</commit_message>
<xml_diff>
--- a/Docs/manual.docx
+++ b/Docs/manual.docx
@@ -86,57 +86,13 @@
         <w:rPr>
           <w:noProof/>
         </w:rPr>
-        <w:drawing>
-          <wp:inline distT="0" distB="0" distL="0" distR="0" wp14:anchorId="1522B4EC" wp14:editId="6F837129">
-            <wp:extent cx="3617089" cy="393772"/>
-            <wp:effectExtent l="0" t="0" r="2540" b="6350"/>
-            <wp:docPr id="18" name="Picture 18"/>
-            <wp:cNvGraphicFramePr>
-              <a:graphicFrameLocks xmlns:a="http://schemas.openxmlformats.org/drawingml/2006/main" noChangeAspect="1"/>
-            </wp:cNvGraphicFramePr>
-            <a:graphic xmlns:a="http://schemas.openxmlformats.org/drawingml/2006/main">
-              <a:graphicData uri="http://schemas.openxmlformats.org/drawingml/2006/picture">
-                <pic:pic xmlns:pic="http://schemas.openxmlformats.org/drawingml/2006/picture">
-                  <pic:nvPicPr>
-                    <pic:cNvPr id="0" name="Picture 4"/>
-                    <pic:cNvPicPr>
-                      <a:picLocks noChangeAspect="1" noChangeArrowheads="1"/>
-                    </pic:cNvPicPr>
-                  </pic:nvPicPr>
-                  <pic:blipFill rotWithShape="1">
-                    <a:blip r:embed="rId7">
-                      <a:extLst>
-                        <a:ext uri="{28A0092B-C50C-407E-A947-70E740481C1C}">
-                          <a14:useLocalDpi xmlns:a14="http://schemas.microsoft.com/office/drawing/2010/main" val="0"/>
-                        </a:ext>
-                      </a:extLst>
-                    </a:blip>
-                    <a:srcRect t="-1491" r="45559" b="-1"/>
-                    <a:stretch/>
-                  </pic:blipFill>
-                  <pic:spPr bwMode="auto">
-                    <a:xfrm>
-                      <a:off x="0" y="0"/>
-                      <a:ext cx="3617089" cy="393772"/>
-                    </a:xfrm>
-                    <a:prstGeom prst="rect">
-                      <a:avLst/>
-                    </a:prstGeom>
-                    <a:noFill/>
-                    <a:ln>
-                      <a:noFill/>
-                    </a:ln>
-                    <a:extLst>
-                      <a:ext uri="{53640926-AAD7-44D8-BBD7-CCE9431645EC}">
-                        <a14:shadowObscured xmlns:a14="http://schemas.microsoft.com/office/drawing/2010/main"/>
-                      </a:ext>
-                    </a:extLst>
-                  </pic:spPr>
-                </pic:pic>
-              </a:graphicData>
-            </a:graphic>
-          </wp:inline>
-        </w:drawing>
+        <w:t xml:space="preserve">PM&gt; </w:t>
+      </w:r>
+      <w:r>
+        <w:rPr>
+          <w:noProof/>
+        </w:rPr>
+        <w:t>Install-Package Our.Shield.Core</w:t>
       </w:r>
     </w:p>
     <w:p>
@@ -230,15 +186,7 @@
         <w:t xml:space="preserve">and restrict access to </w:t>
       </w:r>
       <w:r>
-        <w:t xml:space="preserve">the </w:t>
-      </w:r>
-      <w:proofErr w:type="spellStart"/>
-      <w:r>
-        <w:t>backoffice</w:t>
-      </w:r>
-      <w:proofErr w:type="spellEnd"/>
-      <w:r>
-        <w:t xml:space="preserve"> access URL</w:t>
+        <w:t>the backoffice access URL</w:t>
       </w:r>
       <w:r>
         <w:t>.</w:t>
@@ -249,12 +197,24 @@
       <w:r>
         <w:br/>
       </w:r>
-      <w:hyperlink r:id="rId8" w:history="1">
+      <w:hyperlink r:id="rId7" w:history="1">
         <w:r>
           <w:rPr>
             <w:rStyle w:val="Hyperlink"/>
           </w:rPr>
-          <w:t>https://www.nuget.org/packages/Our.Shield.BackofficeAccess</w:t>
+          <w:t>https://www.nuget.org/packages/Our.Shield.Backoffi</w:t>
+        </w:r>
+        <w:r>
+          <w:rPr>
+            <w:rStyle w:val="Hyperlink"/>
+          </w:rPr>
+          <w:t>c</w:t>
+        </w:r>
+        <w:r>
+          <w:rPr>
+            <w:rStyle w:val="Hyperlink"/>
+          </w:rPr>
+          <w:t>eAccess</w:t>
         </w:r>
       </w:hyperlink>
       <w:r>
@@ -276,57 +236,16 @@
           <w:color w:val="auto"/>
           <w:u w:val="none"/>
         </w:rPr>
-        <w:drawing>
-          <wp:inline distT="0" distB="0" distL="0" distR="0" wp14:anchorId="20993146" wp14:editId="30041C2E">
-            <wp:extent cx="4311570" cy="393065"/>
-            <wp:effectExtent l="0" t="0" r="0" b="6985"/>
-            <wp:docPr id="12" name="Picture 12"/>
-            <wp:cNvGraphicFramePr>
-              <a:graphicFrameLocks xmlns:a="http://schemas.openxmlformats.org/drawingml/2006/main" noChangeAspect="1"/>
-            </wp:cNvGraphicFramePr>
-            <a:graphic xmlns:a="http://schemas.openxmlformats.org/drawingml/2006/main">
-              <a:graphicData uri="http://schemas.openxmlformats.org/drawingml/2006/picture">
-                <pic:pic xmlns:pic="http://schemas.openxmlformats.org/drawingml/2006/picture">
-                  <pic:nvPicPr>
-                    <pic:cNvPr id="0" name="Picture 1"/>
-                    <pic:cNvPicPr>
-                      <a:picLocks noChangeAspect="1" noChangeArrowheads="1"/>
-                    </pic:cNvPicPr>
-                  </pic:nvPicPr>
-                  <pic:blipFill rotWithShape="1">
-                    <a:blip r:embed="rId9">
-                      <a:extLst>
-                        <a:ext uri="{28A0092B-C50C-407E-A947-70E740481C1C}">
-                          <a14:useLocalDpi xmlns:a14="http://schemas.microsoft.com/office/drawing/2010/main" val="0"/>
-                        </a:ext>
-                      </a:extLst>
-                    </a:blip>
-                    <a:srcRect t="1449" r="35013"/>
-                    <a:stretch/>
-                  </pic:blipFill>
-                  <pic:spPr bwMode="auto">
-                    <a:xfrm>
-                      <a:off x="0" y="0"/>
-                      <a:ext cx="4317746" cy="393628"/>
-                    </a:xfrm>
-                    <a:prstGeom prst="rect">
-                      <a:avLst/>
-                    </a:prstGeom>
-                    <a:noFill/>
-                    <a:ln>
-                      <a:noFill/>
-                    </a:ln>
-                    <a:extLst>
-                      <a:ext uri="{53640926-AAD7-44D8-BBD7-CCE9431645EC}">
-                        <a14:shadowObscured xmlns:a14="http://schemas.microsoft.com/office/drawing/2010/main"/>
-                      </a:ext>
-                    </a:extLst>
-                  </pic:spPr>
-                </pic:pic>
-              </a:graphicData>
-            </a:graphic>
-          </wp:inline>
-        </w:drawing>
+        <w:t xml:space="preserve">PM&gt; </w:t>
+      </w:r>
+      <w:r>
+        <w:rPr>
+          <w:rStyle w:val="Hyperlink"/>
+          <w:noProof/>
+          <w:color w:val="auto"/>
+          <w:u w:val="none"/>
+        </w:rPr>
+        <w:t>Install-Package Our.Shield.BackofficeAccess</w:t>
       </w:r>
     </w:p>
     <w:p>
@@ -343,6 +262,10 @@
         </w:numPr>
       </w:pPr>
       <w:r>
+        <w:rPr>
+          <w:b/>
+          <w:bCs/>
+        </w:rPr>
         <w:t>Media Protection</w:t>
       </w:r>
       <w:r>
@@ -351,7 +274,7 @@
       <w:r>
         <w:t xml:space="preserve">Disable </w:t>
       </w:r>
-      <w:hyperlink r:id="rId10" w:history="1">
+      <w:hyperlink r:id="rId8" w:history="1">
         <w:r>
           <w:rPr>
             <w:rStyle w:val="Hyperlink"/>
@@ -377,12 +300,24 @@
       <w:r>
         <w:br/>
       </w:r>
-      <w:hyperlink r:id="rId11" w:history="1">
+      <w:hyperlink r:id="rId9" w:history="1">
         <w:r>
           <w:rPr>
             <w:rStyle w:val="Hyperlink"/>
           </w:rPr>
-          <w:t>https://www.nuget.org/packages/Our.Shield.MediaProtection</w:t>
+          <w:t>https://www.nuget.org/packages/Our.Shield.Media</w:t>
+        </w:r>
+        <w:r>
+          <w:rPr>
+            <w:rStyle w:val="Hyperlink"/>
+          </w:rPr>
+          <w:t>P</w:t>
+        </w:r>
+        <w:r>
+          <w:rPr>
+            <w:rStyle w:val="Hyperlink"/>
+          </w:rPr>
+          <w:t>rotection</w:t>
         </w:r>
       </w:hyperlink>
       <w:r>
@@ -392,60 +327,10 @@
         <w:br/>
       </w:r>
       <w:r>
-        <w:rPr>
-          <w:noProof/>
-        </w:rPr>
-        <w:drawing>
-          <wp:inline distT="0" distB="0" distL="0" distR="0" wp14:anchorId="28B9CAB5" wp14:editId="7AA24BDB">
-            <wp:extent cx="4340506" cy="399415"/>
-            <wp:effectExtent l="0" t="0" r="3175" b="635"/>
-            <wp:docPr id="15" name="Picture 15"/>
-            <wp:cNvGraphicFramePr>
-              <a:graphicFrameLocks xmlns:a="http://schemas.openxmlformats.org/drawingml/2006/main" noChangeAspect="1"/>
-            </wp:cNvGraphicFramePr>
-            <a:graphic xmlns:a="http://schemas.openxmlformats.org/drawingml/2006/main">
-              <a:graphicData uri="http://schemas.openxmlformats.org/drawingml/2006/picture">
-                <pic:pic xmlns:pic="http://schemas.openxmlformats.org/drawingml/2006/picture">
-                  <pic:nvPicPr>
-                    <pic:cNvPr id="0" name="Picture 2"/>
-                    <pic:cNvPicPr>
-                      <a:picLocks noChangeAspect="1" noChangeArrowheads="1"/>
-                    </pic:cNvPicPr>
-                  </pic:nvPicPr>
-                  <pic:blipFill rotWithShape="1">
-                    <a:blip r:embed="rId12">
-                      <a:extLst>
-                        <a:ext uri="{28A0092B-C50C-407E-A947-70E740481C1C}">
-                          <a14:useLocalDpi xmlns:a14="http://schemas.microsoft.com/office/drawing/2010/main" val="0"/>
-                        </a:ext>
-                      </a:extLst>
-                    </a:blip>
-                    <a:srcRect r="34670"/>
-                    <a:stretch/>
-                  </pic:blipFill>
-                  <pic:spPr bwMode="auto">
-                    <a:xfrm>
-                      <a:off x="0" y="0"/>
-                      <a:ext cx="4340506" cy="399415"/>
-                    </a:xfrm>
-                    <a:prstGeom prst="rect">
-                      <a:avLst/>
-                    </a:prstGeom>
-                    <a:noFill/>
-                    <a:ln>
-                      <a:noFill/>
-                    </a:ln>
-                    <a:extLst>
-                      <a:ext uri="{53640926-AAD7-44D8-BBD7-CCE9431645EC}">
-                        <a14:shadowObscured xmlns:a14="http://schemas.microsoft.com/office/drawing/2010/main"/>
-                      </a:ext>
-                    </a:extLst>
-                  </pic:spPr>
-                </pic:pic>
-              </a:graphicData>
-            </a:graphic>
-          </wp:inline>
-        </w:drawing>
+        <w:t xml:space="preserve">PM&gt; </w:t>
+      </w:r>
+      <w:r>
+        <w:t>Install-Package Our.Shield.MediaProtection</w:t>
       </w:r>
     </w:p>
     <w:p>
@@ -462,6 +347,10 @@
         </w:numPr>
       </w:pPr>
       <w:r>
+        <w:rPr>
+          <w:b/>
+          <w:bCs/>
+        </w:rPr>
         <w:t>Frontend Access</w:t>
       </w:r>
       <w:r>
@@ -474,12 +363,24 @@
       <w:r>
         <w:br/>
       </w:r>
-      <w:hyperlink r:id="rId13" w:history="1">
+      <w:hyperlink r:id="rId10" w:history="1">
         <w:r>
           <w:rPr>
             <w:rStyle w:val="Hyperlink"/>
           </w:rPr>
-          <w:t>https://www.nuget.org/packages/Our.Shield.FrontendAccess</w:t>
+          <w:t>https://www.nuget.org/packages/Our.Shield.Front</w:t>
+        </w:r>
+        <w:r>
+          <w:rPr>
+            <w:rStyle w:val="Hyperlink"/>
+          </w:rPr>
+          <w:t>e</w:t>
+        </w:r>
+        <w:r>
+          <w:rPr>
+            <w:rStyle w:val="Hyperlink"/>
+          </w:rPr>
+          <w:t>ndAccess</w:t>
         </w:r>
       </w:hyperlink>
     </w:p>
@@ -493,60 +394,10 @@
         <w:pStyle w:val="ListParagraph"/>
       </w:pPr>
       <w:r>
-        <w:rPr>
-          <w:noProof/>
-        </w:rPr>
-        <w:drawing>
-          <wp:inline distT="0" distB="0" distL="0" distR="0" wp14:anchorId="3F45030D" wp14:editId="5592D22D">
-            <wp:extent cx="4346294" cy="382198"/>
-            <wp:effectExtent l="0" t="0" r="0" b="0"/>
-            <wp:docPr id="17" name="Picture 17"/>
-            <wp:cNvGraphicFramePr>
-              <a:graphicFrameLocks xmlns:a="http://schemas.openxmlformats.org/drawingml/2006/main" noChangeAspect="1"/>
-            </wp:cNvGraphicFramePr>
-            <a:graphic xmlns:a="http://schemas.openxmlformats.org/drawingml/2006/main">
-              <a:graphicData uri="http://schemas.openxmlformats.org/drawingml/2006/picture">
-                <pic:pic xmlns:pic="http://schemas.openxmlformats.org/drawingml/2006/picture">
-                  <pic:nvPicPr>
-                    <pic:cNvPr id="0" name="Picture 3"/>
-                    <pic:cNvPicPr>
-                      <a:picLocks noChangeAspect="1" noChangeArrowheads="1"/>
-                    </pic:cNvPicPr>
-                  </pic:nvPicPr>
-                  <pic:blipFill rotWithShape="1">
-                    <a:blip r:embed="rId14">
-                      <a:extLst>
-                        <a:ext uri="{28A0092B-C50C-407E-A947-70E740481C1C}">
-                          <a14:useLocalDpi xmlns:a14="http://schemas.microsoft.com/office/drawing/2010/main" val="0"/>
-                        </a:ext>
-                      </a:extLst>
-                    </a:blip>
-                    <a:srcRect t="1491" r="34583"/>
-                    <a:stretch/>
-                  </pic:blipFill>
-                  <pic:spPr bwMode="auto">
-                    <a:xfrm>
-                      <a:off x="0" y="0"/>
-                      <a:ext cx="4346294" cy="382198"/>
-                    </a:xfrm>
-                    <a:prstGeom prst="rect">
-                      <a:avLst/>
-                    </a:prstGeom>
-                    <a:noFill/>
-                    <a:ln>
-                      <a:noFill/>
-                    </a:ln>
-                    <a:extLst>
-                      <a:ext uri="{53640926-AAD7-44D8-BBD7-CCE9431645EC}">
-                        <a14:shadowObscured xmlns:a14="http://schemas.microsoft.com/office/drawing/2010/main"/>
-                      </a:ext>
-                    </a:extLst>
-                  </pic:spPr>
-                </pic:pic>
-              </a:graphicData>
-            </a:graphic>
-          </wp:inline>
-        </w:drawing>
+        <w:t xml:space="preserve">PM&gt; </w:t>
+      </w:r>
+      <w:r>
+        <w:t>Install-Package Our.Shield.FrontendAccess</w:t>
       </w:r>
     </w:p>
     <w:p>
@@ -567,18 +418,20 @@
           <w:u w:val="none"/>
         </w:rPr>
       </w:pPr>
-      <w:proofErr w:type="spellStart"/>
-      <w:r>
+      <w:r>
+        <w:rPr>
+          <w:b/>
+          <w:bCs/>
+        </w:rPr>
         <w:t>Elmah</w:t>
       </w:r>
-      <w:proofErr w:type="spellEnd"/>
       <w:r>
         <w:br/>
       </w:r>
       <w:r>
         <w:t xml:space="preserve">Adds the popular error logging library </w:t>
       </w:r>
-      <w:hyperlink r:id="rId15" w:history="1">
+      <w:hyperlink r:id="rId11" w:history="1">
         <w:r>
           <w:rPr>
             <w:rStyle w:val="Hyperlink"/>
@@ -587,27 +440,52 @@
         </w:r>
       </w:hyperlink>
       <w:r>
-        <w:t xml:space="preserve"> to your site, with the ability to add security restrictions to ~/</w:t>
-      </w:r>
-      <w:proofErr w:type="spellStart"/>
-      <w:r>
-        <w:t>elmah.axd</w:t>
-      </w:r>
-      <w:proofErr w:type="spellEnd"/>
+        <w:t xml:space="preserve"> to your site, with the ability to add security restrictions to ~/elmah.axd</w:t>
+      </w:r>
       <w:r>
         <w:br/>
       </w:r>
       <w:r>
         <w:br/>
       </w:r>
-      <w:hyperlink r:id="rId16" w:history="1">
+      <w:hyperlink r:id="rId12" w:history="1">
         <w:r>
           <w:rPr>
             <w:rStyle w:val="Hyperlink"/>
           </w:rPr>
-          <w:t>https://www.nuget.org/packages/Our.Shield.Elmah</w:t>
+          <w:t>https://www.nuget.org/packages/Our.Shield.E</w:t>
+        </w:r>
+        <w:r>
+          <w:rPr>
+            <w:rStyle w:val="Hyperlink"/>
+          </w:rPr>
+          <w:t>l</w:t>
+        </w:r>
+        <w:r>
+          <w:rPr>
+            <w:rStyle w:val="Hyperlink"/>
+          </w:rPr>
+          <w:t>mah</w:t>
         </w:r>
       </w:hyperlink>
+      <w:r>
+        <w:rPr>
+          <w:rStyle w:val="Hyperlink"/>
+        </w:rPr>
+        <w:br/>
+      </w:r>
+      <w:r>
+        <w:rPr>
+          <w:rStyle w:val="Hyperlink"/>
+        </w:rPr>
+        <w:br/>
+      </w:r>
+      <w:r>
+        <w:t xml:space="preserve">PM&gt; </w:t>
+      </w:r>
+      <w:r>
+        <w:t>Install-Package Our.Shield.Elmah</w:t>
+      </w:r>
       <w:r>
         <w:rPr>
           <w:rStyle w:val="Hyperlink"/>
@@ -624,15 +502,17 @@
         </w:numPr>
       </w:pPr>
       <w:r>
+        <w:rPr>
+          <w:b/>
+          <w:bCs/>
+        </w:rPr>
         <w:t>Swagger</w:t>
       </w:r>
-      <w:bookmarkStart w:id="0" w:name="_GoBack"/>
-      <w:bookmarkEnd w:id="0"/>
       <w:r>
         <w:br/>
         <w:t xml:space="preserve">Adds </w:t>
       </w:r>
-      <w:hyperlink r:id="rId17" w:history="1">
+      <w:hyperlink r:id="rId13" w:history="1">
         <w:r>
           <w:rPr>
             <w:color w:val="0000FF"/>
@@ -647,7 +527,10 @@
       <w:r>
         <w:br/>
       </w:r>
-      <w:hyperlink r:id="rId18" w:history="1">
+      <w:r>
+        <w:br/>
+      </w:r>
+      <w:hyperlink r:id="rId14" w:history="1">
         <w:r>
           <w:rPr>
             <w:rStyle w:val="Hyperlink"/>
@@ -658,16 +541,39 @@
       <w:r>
         <w:rPr>
           <w:rStyle w:val="Hyperlink"/>
+        </w:rPr>
+        <w:br/>
+      </w:r>
+      <w:r>
+        <w:rPr>
+          <w:rStyle w:val="Hyperlink"/>
+        </w:rPr>
+        <w:lastRenderedPageBreak/>
+        <w:br/>
+      </w:r>
+      <w:r>
+        <w:rPr>
+          <w:rStyle w:val="Hyperlink"/>
+          <w:color w:val="auto"/>
           <w:u w:val="none"/>
         </w:rPr>
-        <w:br/>
+        <w:t xml:space="preserve">PM&gt; </w:t>
       </w:r>
       <w:r>
         <w:rPr>
           <w:rStyle w:val="Hyperlink"/>
+          <w:color w:val="auto"/>
           <w:u w:val="none"/>
         </w:rPr>
-        <w:br/>
+        <w:t>Install-Package Our.Shield.</w:t>
+      </w:r>
+      <w:r>
+        <w:rPr>
+          <w:rStyle w:val="Hyperlink"/>
+          <w:color w:val="auto"/>
+          <w:u w:val="none"/>
+        </w:rPr>
+        <w:t>Swagger</w:t>
       </w:r>
     </w:p>
     <w:p>
@@ -691,7 +597,7 @@
           <w:u w:val="single"/>
         </w:rPr>
       </w:pPr>
-      <w:hyperlink r:id="rId19" w:history="1">
+      <w:hyperlink r:id="rId15" w:history="1">
         <w:r>
           <w:rPr>
             <w:rStyle w:val="Hyperlink"/>
@@ -706,6 +612,9 @@
       </w:r>
       <w:r>
         <w:t>the Shield framework, and all available Shield apps</w:t>
+      </w:r>
+      <w:r>
+        <w:t xml:space="preserve"> apart from Elmah app.</w:t>
       </w:r>
     </w:p>
     <w:p>
@@ -743,7 +652,7 @@
                     </pic:cNvPicPr>
                   </pic:nvPicPr>
                   <pic:blipFill rotWithShape="1">
-                    <a:blip r:embed="rId20" cstate="print">
+                    <a:blip r:embed="rId16" cstate="print">
                       <a:extLst>
                         <a:ext uri="{28A0092B-C50C-407E-A947-70E740481C1C}">
                           <a14:useLocalDpi xmlns:a14="http://schemas.microsoft.com/office/drawing/2010/main" val="0"/>
@@ -807,7 +716,7 @@
                     </pic:cNvPicPr>
                   </pic:nvPicPr>
                   <pic:blipFill>
-                    <a:blip r:embed="rId21" cstate="print">
+                    <a:blip r:embed="rId17" cstate="print">
                       <a:extLst>
                         <a:ext uri="{28A0092B-C50C-407E-A947-70E740481C1C}">
                           <a14:useLocalDpi xmlns:a14="http://schemas.microsoft.com/office/drawing/2010/main" val="0"/>
@@ -894,15 +803,19 @@
         <w:t xml:space="preserve">Once installed, </w:t>
       </w:r>
       <w:r>
-        <w:t xml:space="preserve">you should see a new custom section within the </w:t>
-      </w:r>
-      <w:proofErr w:type="spellStart"/>
-      <w:r>
-        <w:t>backoffice</w:t>
-      </w:r>
-      <w:proofErr w:type="spellEnd"/>
-      <w:r>
-        <w:t xml:space="preserve"> of Umbraco.</w:t>
+        <w:t>you</w:t>
+      </w:r>
+      <w:r>
+        <w:t xml:space="preserve">’ll be given </w:t>
+      </w:r>
+      <w:r>
+        <w:t>a new custom section within the backoffice of Umbraco</w:t>
+      </w:r>
+      <w:r>
+        <w:t xml:space="preserve"> to modify shields behaviour as needed based on the apps installed</w:t>
+      </w:r>
+      <w:r>
+        <w:t>.</w:t>
       </w:r>
       <w:r>
         <w:rPr>
@@ -927,7 +840,7 @@
                     </pic:cNvPicPr>
                   </pic:nvPicPr>
                   <pic:blipFill rotWithShape="1">
-                    <a:blip r:embed="rId22" cstate="print">
+                    <a:blip r:embed="rId18" cstate="print">
                       <a:extLst>
                         <a:ext uri="{28A0092B-C50C-407E-A947-70E740481C1C}">
                           <a14:useLocalDpi xmlns:a14="http://schemas.microsoft.com/office/drawing/2010/main" val="0"/>
@@ -970,22 +883,24 @@
         <w:t>’ll</w:t>
       </w:r>
       <w:r>
-        <w:t xml:space="preserve"> need to allow the currently logged in user to have access to </w:t>
+        <w:t xml:space="preserve"> need to allow the currently logged in user</w:t>
+      </w:r>
+      <w:bookmarkStart w:id="0" w:name="_GoBack"/>
+      <w:bookmarkEnd w:id="0"/>
+      <w:r>
+        <w:t xml:space="preserve"> to have access to </w:t>
       </w:r>
       <w:r>
         <w:t>the Shield</w:t>
       </w:r>
       <w:r>
-        <w:t xml:space="preserve"> section via the user</w:t>
-      </w:r>
-      <w:r>
-        <w:t>s</w:t>
-      </w:r>
-      <w:r>
-        <w:t>’</w:t>
-      </w:r>
-      <w:r>
-        <w:t xml:space="preserve"> section:</w:t>
+        <w:t xml:space="preserve"> sectio</w:t>
+      </w:r>
+      <w:r>
+        <w:t>n</w:t>
+      </w:r>
+      <w:r>
+        <w:t>:</w:t>
       </w:r>
       <w:r>
         <w:rPr>
@@ -1010,7 +925,7 @@
                     </pic:cNvPicPr>
                   </pic:nvPicPr>
                   <pic:blipFill>
-                    <a:blip r:embed="rId23" cstate="print">
+                    <a:blip r:embed="rId19" cstate="print">
                       <a:extLst>
                         <a:ext uri="{28A0092B-C50C-407E-A947-70E740481C1C}">
                           <a14:useLocalDpi xmlns:a14="http://schemas.microsoft.com/office/drawing/2010/main" val="0"/>
@@ -1133,7 +1048,7 @@
                     </pic:cNvPicPr>
                   </pic:nvPicPr>
                   <pic:blipFill rotWithShape="1">
-                    <a:blip r:embed="rId22" cstate="print">
+                    <a:blip r:embed="rId18" cstate="print">
                       <a:extLst>
                         <a:ext uri="{28A0092B-C50C-407E-A947-70E740481C1C}">
                           <a14:useLocalDpi xmlns:a14="http://schemas.microsoft.com/office/drawing/2010/main" val="0"/>
@@ -1297,7 +1212,7 @@
                     </pic:cNvPicPr>
                   </pic:nvPicPr>
                   <pic:blipFill rotWithShape="1">
-                    <a:blip r:embed="rId24" cstate="print">
+                    <a:blip r:embed="rId20" cstate="print">
                       <a:extLst>
                         <a:ext uri="{28A0092B-C50C-407E-A947-70E740481C1C}">
                           <a14:useLocalDpi xmlns:a14="http://schemas.microsoft.com/office/drawing/2010/main" val="0"/>
@@ -1381,7 +1296,7 @@
                     </pic:cNvPicPr>
                   </pic:nvPicPr>
                   <pic:blipFill rotWithShape="1">
-                    <a:blip r:embed="rId25">
+                    <a:blip r:embed="rId21">
                       <a:extLst>
                         <a:ext uri="{28A0092B-C50C-407E-A947-70E740481C1C}">
                           <a14:useLocalDpi xmlns:a14="http://schemas.microsoft.com/office/drawing/2010/main" val="0"/>
@@ -1622,7 +1537,7 @@
       <w:r>
         <w:t xml:space="preserve">that define this environment. So for example if your Production environment used </w:t>
       </w:r>
-      <w:hyperlink r:id="rId26" w:history="1">
+      <w:hyperlink r:id="rId22" w:history="1">
         <w:r>
           <w:rPr>
             <w:rStyle w:val="Hyperlink"/>
@@ -1633,7 +1548,7 @@
       <w:r>
         <w:t xml:space="preserve"> and </w:t>
       </w:r>
-      <w:hyperlink r:id="rId27" w:history="1">
+      <w:hyperlink r:id="rId23" w:history="1">
         <w:r>
           <w:rPr>
             <w:rStyle w:val="Hyperlink"/>
@@ -1644,7 +1559,7 @@
       <w:r>
         <w:t xml:space="preserve">, then for a production environment you would type </w:t>
       </w:r>
-      <w:hyperlink r:id="rId28" w:history="1">
+      <w:hyperlink r:id="rId24" w:history="1">
         <w:r>
           <w:rPr>
             <w:rStyle w:val="Hyperlink"/>
@@ -1655,7 +1570,7 @@
       <w:r>
         <w:t xml:space="preserve"> and </w:t>
       </w:r>
-      <w:hyperlink r:id="rId29" w:history="1">
+      <w:hyperlink r:id="rId25" w:history="1">
         <w:r>
           <w:rPr>
             <w:rStyle w:val="Hyperlink"/>
@@ -1756,7 +1671,7 @@
                     </pic:cNvPicPr>
                   </pic:nvPicPr>
                   <pic:blipFill rotWithShape="1">
-                    <a:blip r:embed="rId30" cstate="print">
+                    <a:blip r:embed="rId26" cstate="print">
                       <a:extLst>
                         <a:ext uri="{28A0092B-C50C-407E-A947-70E740481C1C}">
                           <a14:useLocalDpi xmlns:a14="http://schemas.microsoft.com/office/drawing/2010/main" val="0"/>
@@ -1985,7 +1900,7 @@
                     </pic:cNvPicPr>
                   </pic:nvPicPr>
                   <pic:blipFill rotWithShape="1">
-                    <a:blip r:embed="rId31" cstate="print">
+                    <a:blip r:embed="rId27" cstate="print">
                       <a:extLst>
                         <a:ext uri="{28A0092B-C50C-407E-A947-70E740481C1C}">
                           <a14:useLocalDpi xmlns:a14="http://schemas.microsoft.com/office/drawing/2010/main" val="0"/>
@@ -2067,7 +1982,7 @@
                     </pic:cNvPicPr>
                   </pic:nvPicPr>
                   <pic:blipFill rotWithShape="1">
-                    <a:blip r:embed="rId32" cstate="print">
+                    <a:blip r:embed="rId28" cstate="print">
                       <a:extLst>
                         <a:ext uri="{28A0092B-C50C-407E-A947-70E740481C1C}">
                           <a14:useLocalDpi xmlns:a14="http://schemas.microsoft.com/office/drawing/2010/main" val="0"/>
@@ -2160,7 +2075,7 @@
                     </pic:cNvPicPr>
                   </pic:nvPicPr>
                   <pic:blipFill rotWithShape="1">
-                    <a:blip r:embed="rId33" cstate="print">
+                    <a:blip r:embed="rId29" cstate="print">
                       <a:extLst>
                         <a:ext uri="{28A0092B-C50C-407E-A947-70E740481C1C}">
                           <a14:useLocalDpi xmlns:a14="http://schemas.microsoft.com/office/drawing/2010/main" val="0"/>
@@ -2217,15 +2132,7 @@
     </w:p>
     <w:p>
       <w:r>
-        <w:t xml:space="preserve">Backoffice Access grants you the ability to change the </w:t>
-      </w:r>
-      <w:proofErr w:type="spellStart"/>
-      <w:r>
-        <w:t>backoffice</w:t>
-      </w:r>
-      <w:proofErr w:type="spellEnd"/>
-      <w:r>
-        <w:t xml:space="preserve"> access URL to a URL you desire, with the ability to restrict who can access the URL by a white-list</w:t>
+        <w:t>Backoffice Access grants you the ability to change the backoffice access URL to a URL you desire, with the ability to restrict who can access the URL by a white-list</w:t>
       </w:r>
       <w:r>
         <w:t>/black-list</w:t>
@@ -2263,15 +2170,7 @@
         <w:t>,</w:t>
       </w:r>
       <w:r>
-        <w:t xml:space="preserve"> which is “/</w:t>
-      </w:r>
-      <w:proofErr w:type="spellStart"/>
-      <w:r>
-        <w:t>umbraco</w:t>
-      </w:r>
-      <w:proofErr w:type="spellEnd"/>
-      <w:r>
-        <w:t>”.</w:t>
+        <w:t xml:space="preserve"> which is “/umbraco”.</w:t>
       </w:r>
     </w:p>
     <w:p>
@@ -2283,15 +2182,7 @@
         </w:numPr>
       </w:pPr>
       <w:r>
-        <w:t xml:space="preserve">The </w:t>
-      </w:r>
-      <w:proofErr w:type="spellStart"/>
-      <w:r>
-        <w:t>backoffice</w:t>
-      </w:r>
-      <w:proofErr w:type="spellEnd"/>
-      <w:r>
-        <w:t xml:space="preserve"> access URL</w:t>
+        <w:t>The backoffice access URL</w:t>
       </w:r>
       <w:r>
         <w:t xml:space="preserve"> you wish to use</w:t>
@@ -2320,11 +2211,9 @@
       <w:r>
         <w:t xml:space="preserve">Whether the </w:t>
       </w:r>
-      <w:proofErr w:type="spellStart"/>
       <w:r>
         <w:t>backoffice</w:t>
       </w:r>
-      <w:proofErr w:type="spellEnd"/>
       <w:r>
         <w:t xml:space="preserve"> is accessible by all IP </w:t>
       </w:r>
@@ -2335,16 +2224,7 @@
         <w:t>ddresses or to specific IP Addresses</w:t>
       </w:r>
       <w:r>
-        <w:t xml:space="preserve"> </w:t>
-      </w:r>
-      <w:r>
-        <w:t xml:space="preserve">with the ability to define a whitelist or blacklist of IP </w:t>
-      </w:r>
-      <w:r>
-        <w:t>A</w:t>
-      </w:r>
-      <w:r>
-        <w:t>ddress(es)</w:t>
+        <w:t xml:space="preserve"> with the ability to define a whitelist or blacklist of IP Address(es)</w:t>
       </w:r>
       <w:r>
         <w:t>.</w:t>
@@ -2401,7 +2281,7 @@
                     </pic:cNvPicPr>
                   </pic:nvPicPr>
                   <pic:blipFill>
-                    <a:blip r:embed="rId34" cstate="print">
+                    <a:blip r:embed="rId30" cstate="print">
                       <a:extLst>
                         <a:ext uri="{28A0092B-C50C-407E-A947-70E740481C1C}">
                           <a14:useLocalDpi xmlns:a14="http://schemas.microsoft.com/office/drawing/2010/main" val="0"/>
@@ -2446,15 +2326,7 @@
         <w:t>Like</w:t>
       </w:r>
       <w:r>
-        <w:t xml:space="preserve"> the Journal Dashboard, this will only show the journal entries for the selected app &amp; environment. The list will show warnings, messages and errors that have occurred within the app. This includes all unauthorised attempts to gain access to the </w:t>
-      </w:r>
-      <w:proofErr w:type="spellStart"/>
-      <w:r>
-        <w:t>backoffice</w:t>
-      </w:r>
-      <w:proofErr w:type="spellEnd"/>
-      <w:r>
-        <w:t xml:space="preserve"> access URL.</w:t>
+        <w:t xml:space="preserve"> the Journal Dashboard, this will only show the journal entries for the selected app &amp; environment. The list will show warnings, messages and errors that have occurred within the app. This includes all unauthorised attempts to gain access to the backoffice access URL.</w:t>
       </w:r>
     </w:p>
     <w:p>
@@ -2470,51 +2342,19 @@
     </w:p>
     <w:p>
       <w:r>
-        <w:t xml:space="preserve">To upgrade Umbraco while Backoffice Access is enabled or disabled, ensure within the website’s </w:t>
-      </w:r>
-      <w:proofErr w:type="spellStart"/>
-      <w:r>
-        <w:t>web.config</w:t>
-      </w:r>
-      <w:proofErr w:type="spellEnd"/>
-      <w:r>
-        <w:t xml:space="preserve"> </w:t>
+        <w:t xml:space="preserve">To upgrade Umbraco while Backoffice Access is enabled or disabled, ensure within the website’s web.config </w:t>
       </w:r>
       <w:r>
         <w:t xml:space="preserve">file </w:t>
       </w:r>
       <w:r>
-        <w:t>the ‘</w:t>
-      </w:r>
-      <w:proofErr w:type="spellStart"/>
-      <w:r>
-        <w:t>umbracoPath</w:t>
-      </w:r>
-      <w:proofErr w:type="spellEnd"/>
-      <w:r>
-        <w:t>’ and ‘</w:t>
-      </w:r>
-      <w:proofErr w:type="spellStart"/>
-      <w:r>
-        <w:t>umbracoReservedPaths</w:t>
-      </w:r>
-      <w:proofErr w:type="spellEnd"/>
-      <w:r>
-        <w:t>’</w:t>
+        <w:t>the ‘umbracoPath’ and ‘umbracoReservedPaths’</w:t>
       </w:r>
       <w:r>
         <w:t xml:space="preserve"> app settings</w:t>
       </w:r>
       <w:r>
-        <w:t xml:space="preserve"> are ‘</w:t>
-      </w:r>
-      <w:proofErr w:type="spellStart"/>
-      <w:r>
-        <w:t>umbraco</w:t>
-      </w:r>
-      <w:proofErr w:type="spellEnd"/>
-      <w:r>
-        <w:t>’ respectively:</w:t>
+        <w:t xml:space="preserve"> are ‘umbraco’ respectively:</w:t>
       </w:r>
     </w:p>
     <w:p>
@@ -2540,7 +2380,7 @@
                     </pic:cNvPicPr>
                   </pic:nvPicPr>
                   <pic:blipFill rotWithShape="1">
-                    <a:blip r:embed="rId35">
+                    <a:blip r:embed="rId31">
                       <a:extLst>
                         <a:ext uri="{28A0092B-C50C-407E-A947-70E740481C1C}">
                           <a14:useLocalDpi xmlns:a14="http://schemas.microsoft.com/office/drawing/2010/main" val="0"/>
@@ -2610,7 +2450,7 @@
                     </pic:cNvPicPr>
                   </pic:nvPicPr>
                   <pic:blipFill>
-                    <a:blip r:embed="rId36">
+                    <a:blip r:embed="rId32">
                       <a:extLst>
                         <a:ext uri="{28A0092B-C50C-407E-A947-70E740481C1C}">
                           <a14:useLocalDpi xmlns:a14="http://schemas.microsoft.com/office/drawing/2010/main" val="0"/>
@@ -2653,31 +2493,7 @@
         <w:t xml:space="preserve"> access URL is.</w:t>
       </w:r>
       <w:r>
-        <w:t xml:space="preserve"> You should then be able to upgrade Umbraco the normal way via the installer/upgrader, using the URL ‘/</w:t>
-      </w:r>
-      <w:proofErr w:type="spellStart"/>
-      <w:r>
-        <w:t>umbraco</w:t>
-      </w:r>
-      <w:proofErr w:type="spellEnd"/>
-      <w:r>
-        <w:t>’. Once the upgrade process has been completed, you’ll find ‘/</w:t>
-      </w:r>
-      <w:proofErr w:type="spellStart"/>
-      <w:r>
-        <w:t>umbraco</w:t>
-      </w:r>
-      <w:proofErr w:type="spellEnd"/>
-      <w:r>
-        <w:t xml:space="preserve">’ URL will no longer be accessible again, and will continue to work from your preferred access URL. You don’t need to reset these </w:t>
-      </w:r>
-      <w:proofErr w:type="spellStart"/>
-      <w:r>
-        <w:t>web.config</w:t>
-      </w:r>
-      <w:proofErr w:type="spellEnd"/>
-      <w:r>
-        <w:t xml:space="preserve"> values back to your preferred access URL, as Backoffice Access will handle this for you on the next app pool restart.</w:t>
+        <w:t xml:space="preserve"> You should then be able to upgrade Umbraco the normal way via the installer/upgrader, using the URL ‘/umbraco’. Once the upgrade process has been completed, you’ll find ‘/umbraco’ URL will no longer be accessible again, and will continue to work from your preferred access URL. You don’t need to reset these web.config values back to your preferred access URL, as Backoffice Access will handle this for you on the next app pool restart.</w:t>
       </w:r>
     </w:p>
     <w:p>
@@ -2811,31 +2627,7 @@
         <w:t>)</w:t>
       </w:r>
       <w:r>
-        <w:t xml:space="preserve"> that contain .</w:t>
-      </w:r>
-      <w:proofErr w:type="spellStart"/>
-      <w:r>
-        <w:t>css</w:t>
-      </w:r>
-      <w:proofErr w:type="spellEnd"/>
-      <w:r>
-        <w:t>, .</w:t>
-      </w:r>
-      <w:proofErr w:type="spellStart"/>
-      <w:r>
-        <w:t>js</w:t>
-      </w:r>
-      <w:proofErr w:type="spellEnd"/>
-      <w:r>
-        <w:t>, .</w:t>
-      </w:r>
-      <w:proofErr w:type="spellStart"/>
-      <w:r>
-        <w:t>png</w:t>
-      </w:r>
-      <w:proofErr w:type="spellEnd"/>
-      <w:r>
-        <w:t>, etc. files</w:t>
+        <w:t xml:space="preserve"> that contain .css, .js, .png, etc. files</w:t>
       </w:r>
       <w:r>
         <w:t>.</w:t>
@@ -2865,7 +2657,7 @@
                     </pic:cNvPicPr>
                   </pic:nvPicPr>
                   <pic:blipFill>
-                    <a:blip r:embed="rId37" cstate="print">
+                    <a:blip r:embed="rId33" cstate="print">
                       <a:extLst>
                         <a:ext uri="{28A0092B-C50C-407E-A947-70E740481C1C}">
                           <a14:useLocalDpi xmlns:a14="http://schemas.microsoft.com/office/drawing/2010/main" val="0"/>
@@ -2989,7 +2781,7 @@
                     </pic:cNvPicPr>
                   </pic:nvPicPr>
                   <pic:blipFill rotWithShape="1">
-                    <a:blip r:embed="rId38">
+                    <a:blip r:embed="rId34">
                       <a:extLst>
                         <a:ext uri="{28A0092B-C50C-407E-A947-70E740481C1C}">
                           <a14:useLocalDpi xmlns:a14="http://schemas.microsoft.com/office/drawing/2010/main" val="0"/>
@@ -3028,11 +2820,9 @@
       <w:r>
         <w:t>These 3 new media types are used in conjunction with the Configuration’s “Secure Media” option. You’re able to create more secure media types by creating a new media type and having a property with a special alias of “</w:t>
       </w:r>
-      <w:proofErr w:type="spellStart"/>
       <w:r>
         <w:t>umbracoMemberOnly</w:t>
       </w:r>
-      <w:proofErr w:type="spellEnd"/>
       <w:r>
         <w:t>” as type “True/False”</w:t>
       </w:r>
@@ -3068,7 +2858,7 @@
                     </pic:cNvPicPr>
                   </pic:nvPicPr>
                   <pic:blipFill>
-                    <a:blip r:embed="rId39">
+                    <a:blip r:embed="rId35">
                       <a:extLst>
                         <a:ext uri="{28A0092B-C50C-407E-A947-70E740481C1C}">
                           <a14:useLocalDpi xmlns:a14="http://schemas.microsoft.com/office/drawing/2010/main" val="0"/>
@@ -3126,15 +2916,7 @@
         <w:t xml:space="preserve">. Once the media items have been created, and the </w:t>
       </w:r>
       <w:r>
-        <w:t xml:space="preserve">“Member Only” </w:t>
-      </w:r>
-      <w:proofErr w:type="spellStart"/>
-      <w:r>
-        <w:t>tickbox</w:t>
-      </w:r>
-      <w:proofErr w:type="spellEnd"/>
-      <w:r>
-        <w:t xml:space="preserve"> is checked</w:t>
+        <w:t>“Member Only” tickbox is checked</w:t>
       </w:r>
       <w:r>
         <w:t xml:space="preserve"> for said media items</w:t>
@@ -3164,49 +2946,20 @@
         <w:t xml:space="preserve"> where the</w:t>
       </w:r>
       <w:r>
-        <w:t xml:space="preserve"> “Member Only” </w:t>
-      </w:r>
-      <w:proofErr w:type="spellStart"/>
-      <w:r>
-        <w:t>tickbox</w:t>
-      </w:r>
-      <w:proofErr w:type="spellEnd"/>
-      <w:r>
-        <w:t xml:space="preserve"> is checked.</w:t>
-      </w:r>
-    </w:p>
-    <w:p>
-      <w:r>
-        <w:t xml:space="preserve">Disabling Secure Media configuration option will allow access to the media items regardless of whether or not the “Member Only” </w:t>
-      </w:r>
-      <w:proofErr w:type="spellStart"/>
-      <w:r>
-        <w:t>tickbox</w:t>
-      </w:r>
-      <w:proofErr w:type="spellEnd"/>
-      <w:r>
-        <w:t xml:space="preserve"> on a media item is checked.</w:t>
+        <w:t xml:space="preserve"> “Member Only” tickbox is checked.</w:t>
+      </w:r>
+    </w:p>
+    <w:p>
+      <w:r>
+        <w:t>Disabling Secure Media configuration option will allow access to the media items regardless of whether or not the “Member Only” tickbox on a media item is checked.</w:t>
       </w:r>
     </w:p>
     <w:p>
       <w:r>
         <w:t xml:space="preserve">If you create a Secure Folder media item, and place all your media items in this secure folder, you’ll only need to check the “Member Only” </w:t>
       </w:r>
-      <w:proofErr w:type="spellStart"/>
-      <w:r>
-        <w:t>tickbox</w:t>
-      </w:r>
-      <w:proofErr w:type="spellEnd"/>
-      <w:r>
-        <w:t xml:space="preserve"> on the Secure Folder item. Media Protection will look at the media item’s ancestors (parent nodes), and if an ancestor has the “Members Only” </w:t>
-      </w:r>
-      <w:proofErr w:type="spellStart"/>
-      <w:r>
-        <w:t>tickbox</w:t>
-      </w:r>
-      <w:proofErr w:type="spellEnd"/>
-      <w:r>
-        <w:t xml:space="preserve"> checked, then all its children are as well. For example, if you had the following media setup:</w:t>
+      <w:r>
+        <w:t>tickbox on the Secure Folder item. Media Protection will look at the media item’s ancestors (parent nodes), and if an ancestor has the “Members Only” tickbox checked, then all its children are as well. For example, if you had the following media setup:</w:t>
       </w:r>
     </w:p>
     <w:p>
@@ -3237,15 +2990,7 @@
         <w:t>on the S</w:t>
       </w:r>
       <w:r>
-        <w:t xml:space="preserve">ecure Folder, you have the “Member Only” </w:t>
-      </w:r>
-      <w:proofErr w:type="spellStart"/>
-      <w:r>
-        <w:t>tickbox</w:t>
-      </w:r>
-      <w:proofErr w:type="spellEnd"/>
-      <w:r>
-        <w:t xml:space="preserve"> checked, then all the children, (</w:t>
+        <w:t>ecure Folder, you have the “Member Only” tickbox checked, then all the children, (</w:t>
       </w:r>
       <w:r>
         <w:t>the x1</w:t>
@@ -3281,15 +3026,7 @@
         <w:t>doesn’t</w:t>
       </w:r>
       <w:r>
-        <w:t xml:space="preserve"> need the “Member Only” </w:t>
-      </w:r>
-      <w:proofErr w:type="spellStart"/>
-      <w:r>
-        <w:t>tickbox</w:t>
-      </w:r>
-      <w:proofErr w:type="spellEnd"/>
-      <w:r>
-        <w:t xml:space="preserve"> checked.</w:t>
+        <w:t xml:space="preserve"> need the “Member Only” tickbox checked.</w:t>
       </w:r>
     </w:p>
     <w:p>
@@ -3426,16 +3163,7 @@
         <w:t>ddresses or to specific IP Addresses</w:t>
       </w:r>
       <w:r>
-        <w:t xml:space="preserve"> </w:t>
-      </w:r>
-      <w:r>
-        <w:t xml:space="preserve">with the ability to define a whitelist or blacklist of IP </w:t>
-      </w:r>
-      <w:r>
-        <w:t>A</w:t>
-      </w:r>
-      <w:r>
-        <w:t>ddress(es)</w:t>
+        <w:t xml:space="preserve"> with the ability to define a whitelist or blacklist of IP Address(es)</w:t>
       </w:r>
       <w:r>
         <w:t>.</w:t>
@@ -3498,7 +3226,7 @@
                     </pic:cNvPicPr>
                   </pic:nvPicPr>
                   <pic:blipFill>
-                    <a:blip r:embed="rId40" cstate="print">
+                    <a:blip r:embed="rId36" cstate="print">
                       <a:extLst>
                         <a:ext uri="{28A0092B-C50C-407E-A947-70E740481C1C}">
                           <a14:useLocalDpi xmlns:a14="http://schemas.microsoft.com/office/drawing/2010/main" val="0"/>
@@ -3540,13 +3268,7 @@
     </w:p>
     <w:p>
       <w:r>
-        <w:t xml:space="preserve">Similar to the Journal Dashboard, this will only show the journal entries for the selected app &amp; environment. The list will show warnings, messages and errors that have occurred within the app. This includes all unauthorised attempts to gain access </w:t>
-      </w:r>
-      <w:r>
-        <w:t>to the front end of the website</w:t>
-      </w:r>
-      <w:r>
-        <w:t>.</w:t>
+        <w:t>Similar to the Journal Dashboard, this will only show the journal entries for the selected app &amp; environment. The list will show warnings, messages and errors that have occurred within the app. This includes all unauthorised attempts to gain access to the front end of the website.</w:t>
       </w:r>
       <w:r>
         <w:br w:type="page"/>
@@ -3556,21 +3278,14 @@
       <w:pPr>
         <w:pStyle w:val="Heading1"/>
       </w:pPr>
-      <w:proofErr w:type="spellStart"/>
       <w:r>
         <w:lastRenderedPageBreak/>
         <w:t>Elmah</w:t>
       </w:r>
-      <w:proofErr w:type="spellEnd"/>
-    </w:p>
-    <w:p>
-      <w:proofErr w:type="spellStart"/>
-      <w:r>
-        <w:t>Elmah</w:t>
-      </w:r>
-      <w:proofErr w:type="spellEnd"/>
-      <w:r>
-        <w:t xml:space="preserve"> adds the popular error logging library </w:t>
+    </w:p>
+    <w:p>
+      <w:r>
+        <w:t xml:space="preserve">Elmah adds the popular error logging library </w:t>
       </w:r>
       <w:r>
         <w:t>ELMAH</w:t>
@@ -3582,13 +3297,8 @@
         <w:t>U</w:t>
       </w:r>
       <w:r>
-        <w:t>mbraco and allows you to restrict access to ~/</w:t>
-      </w:r>
-      <w:proofErr w:type="spellStart"/>
-      <w:r>
-        <w:t>elmah.axd</w:t>
-      </w:r>
-      <w:proofErr w:type="spellEnd"/>
+        <w:t>mbraco and allows you to restrict access to ~/elmah.axd</w:t>
+      </w:r>
     </w:p>
     <w:p/>
     <w:p>
@@ -3601,23 +3311,7 @@
     </w:p>
     <w:p>
       <w:r>
-        <w:t xml:space="preserve">An access point to </w:t>
-      </w:r>
-      <w:proofErr w:type="spellStart"/>
-      <w:r>
-        <w:t>elmah’s</w:t>
-      </w:r>
-      <w:proofErr w:type="spellEnd"/>
-      <w:r>
-        <w:t xml:space="preserve"> error log within the </w:t>
-      </w:r>
-      <w:proofErr w:type="spellStart"/>
-      <w:r>
-        <w:t>backoffice</w:t>
-      </w:r>
-      <w:proofErr w:type="spellEnd"/>
-      <w:r>
-        <w:t xml:space="preserve"> of </w:t>
+        <w:t xml:space="preserve">An access point to elmah’s error log within the backoffice of </w:t>
       </w:r>
       <w:r>
         <w:t>U</w:t>
@@ -3649,7 +3343,7 @@
                     </pic:cNvPicPr>
                   </pic:nvPicPr>
                   <pic:blipFill>
-                    <a:blip r:embed="rId41" cstate="print">
+                    <a:blip r:embed="rId37" cstate="print">
                       <a:extLst>
                         <a:ext uri="{28A0092B-C50C-407E-A947-70E740481C1C}">
                           <a14:useLocalDpi xmlns:a14="http://schemas.microsoft.com/office/drawing/2010/main" val="0"/>
@@ -3707,7 +3401,7 @@
                     </pic:cNvPicPr>
                   </pic:nvPicPr>
                   <pic:blipFill>
-                    <a:blip r:embed="rId42" cstate="print">
+                    <a:blip r:embed="rId38" cstate="print">
                       <a:extLst>
                         <a:ext uri="{28A0092B-C50C-407E-A947-70E740481C1C}">
                           <a14:useLocalDpi xmlns:a14="http://schemas.microsoft.com/office/drawing/2010/main" val="0"/>
@@ -3758,15 +3452,7 @@
         </w:numPr>
       </w:pPr>
       <w:r>
-        <w:t>The ability to enable/disable this app. When disabled this app doesn’t limit access to ~/</w:t>
-      </w:r>
-      <w:proofErr w:type="spellStart"/>
-      <w:r>
-        <w:t>elmah.axd</w:t>
-      </w:r>
-      <w:proofErr w:type="spellEnd"/>
-      <w:r>
-        <w:t xml:space="preserve"> in any way.</w:t>
+        <w:t>The ability to enable/disable this app. When disabled this app doesn’t limit access to ~/elmah.axd in any way.</w:t>
       </w:r>
     </w:p>
     <w:p>
@@ -3778,15 +3464,7 @@
         </w:numPr>
       </w:pPr>
       <w:r>
-        <w:t>Whether ~/</w:t>
-      </w:r>
-      <w:proofErr w:type="spellStart"/>
-      <w:r>
-        <w:t>elmah.axd</w:t>
-      </w:r>
-      <w:proofErr w:type="spellEnd"/>
-      <w:r>
-        <w:t xml:space="preserve"> is accessible by authenticated Umbraco Users</w:t>
+        <w:t>Whether ~/elmah.axd is accessible by authenticated Umbraco Users</w:t>
       </w:r>
       <w:r>
         <w:t>.</w:t>
@@ -3801,15 +3479,7 @@
         </w:numPr>
       </w:pPr>
       <w:r>
-        <w:t>Whether ~/</w:t>
-      </w:r>
-      <w:proofErr w:type="spellStart"/>
-      <w:r>
-        <w:t>elmah.axd</w:t>
-      </w:r>
-      <w:proofErr w:type="spellEnd"/>
-      <w:r>
-        <w:t xml:space="preserve"> is accessible by all IP </w:t>
+        <w:t xml:space="preserve">Whether ~/elmah.axd is accessible by all IP </w:t>
       </w:r>
       <w:r>
         <w:t>A</w:t>
@@ -3874,7 +3544,7 @@
                     </pic:cNvPicPr>
                   </pic:nvPicPr>
                   <pic:blipFill>
-                    <a:blip r:embed="rId43" cstate="print">
+                    <a:blip r:embed="rId39" cstate="print">
                       <a:extLst>
                         <a:ext uri="{28A0092B-C50C-407E-A947-70E740481C1C}">
                           <a14:useLocalDpi xmlns:a14="http://schemas.microsoft.com/office/drawing/2010/main" val="0"/>
@@ -3917,30 +3587,7 @@
     </w:p>
     <w:p>
       <w:r>
-        <w:t>Like</w:t>
-      </w:r>
-      <w:r>
-        <w:t xml:space="preserve"> the Journal Dashboard, this will only show the journal entries for the selected app &amp; environment. The list will show warnings, messages and errors that have occurred within the app. This includes all unauthorised attempts to gain access</w:t>
-      </w:r>
-      <w:r>
-        <w:t xml:space="preserve"> to</w:t>
-      </w:r>
-      <w:r>
-        <w:t xml:space="preserve"> </w:t>
-      </w:r>
-      <w:r>
-        <w:t>~/</w:t>
-      </w:r>
-      <w:proofErr w:type="spellStart"/>
-      <w:r>
-        <w:t>elmah.axd</w:t>
-      </w:r>
-      <w:proofErr w:type="spellEnd"/>
-      <w:r>
-        <w:t xml:space="preserve"> URL</w:t>
-      </w:r>
-      <w:r>
-        <w:t>.</w:t>
+        <w:t>Like the Journal Dashboard, this will only show the journal entries for the selected app &amp; environment. The list will show warnings, messages and errors that have occurred within the app. This includes all unauthorised attempts to gain access to ~/elmah.axd URL.</w:t>
       </w:r>
     </w:p>
     <w:p>
@@ -3976,7 +3623,7 @@
                     </pic:cNvPicPr>
                   </pic:nvPicPr>
                   <pic:blipFill>
-                    <a:blip r:embed="rId44" cstate="print">
+                    <a:blip r:embed="rId40" cstate="print">
                       <a:extLst>
                         <a:ext uri="{28A0092B-C50C-407E-A947-70E740481C1C}">
                           <a14:useLocalDpi xmlns:a14="http://schemas.microsoft.com/office/drawing/2010/main" val="0"/>
@@ -4027,7 +3674,7 @@
       <w:r>
         <w:t xml:space="preserve">Swagger adds </w:t>
       </w:r>
-      <w:hyperlink r:id="rId45" w:history="1">
+      <w:hyperlink r:id="rId41" w:history="1">
         <w:r>
           <w:rPr>
             <w:rStyle w:val="Hyperlink"/>
@@ -4068,13 +3715,7 @@
         </w:numPr>
       </w:pPr>
       <w:r>
-        <w:t xml:space="preserve">Whether ~/swagger is accessible by authenticated </w:t>
-      </w:r>
-      <w:r>
-        <w:t>Umbraco</w:t>
-      </w:r>
-      <w:r>
-        <w:t xml:space="preserve"> users.</w:t>
+        <w:t>Whether ~/swagger is accessible by authenticated Umbraco users.</w:t>
       </w:r>
     </w:p>
     <w:p>
@@ -4113,10 +3754,7 @@
         </w:numPr>
       </w:pPr>
       <w:r>
-        <w:t>The URL to redirect or rewrite the request to</w:t>
-      </w:r>
-      <w:r>
-        <w:t>.</w:t>
+        <w:t>The URL to redirect or rewrite the request to.</w:t>
       </w:r>
     </w:p>
     <w:p>
@@ -4142,7 +3780,7 @@
                     </pic:cNvPicPr>
                   </pic:nvPicPr>
                   <pic:blipFill>
-                    <a:blip r:embed="rId46" cstate="print">
+                    <a:blip r:embed="rId42" cstate="print">
                       <a:extLst>
                         <a:ext uri="{28A0092B-C50C-407E-A947-70E740481C1C}">
                           <a14:useLocalDpi xmlns:a14="http://schemas.microsoft.com/office/drawing/2010/main" val="0"/>
@@ -4187,13 +3825,7 @@
         <w:t>Like</w:t>
       </w:r>
       <w:r>
-        <w:t xml:space="preserve"> the Journal Dashboard, this will only show the journal entries for the selected app &amp; environment. The list will show warnings, messages and errors that have occurred within the app. This includes all unauthorised attempts to gain access to </w:t>
-      </w:r>
-      <w:r>
-        <w:t>~/swagger URL</w:t>
-      </w:r>
-      <w:r>
-        <w:t>.</w:t>
+        <w:t xml:space="preserve"> the Journal Dashboard, this will only show the journal entries for the selected app &amp; environment. The list will show warnings, messages and errors that have occurred within the app. This includes all unauthorised attempts to gain access to ~/swagger URL.</w:t>
       </w:r>
     </w:p>
     <w:sectPr>
@@ -5147,7 +4779,7 @@
   <w:abstractNum w:abstractNumId="9" w15:restartNumberingAfterBreak="0">
     <w:nsid w:val="35C34555"/>
     <w:multiLevelType w:val="hybridMultilevel"/>
-    <w:tmpl w:val="B1B02C82"/>
+    <w:tmpl w:val="6C043D1A"/>
     <w:lvl w:ilvl="0" w:tplc="08090001">
       <w:start w:val="1"/>
       <w:numFmt w:val="bullet"/>
@@ -6734,7 +6366,7 @@
       </w:pPr>
     </w:pPrDefault>
   </w:docDefaults>
-  <w:latentStyles w:defLockedState="0" w:defUIPriority="99" w:defSemiHidden="0" w:defUnhideWhenUsed="0" w:defQFormat="0" w:count="376">
+  <w:latentStyles w:defLockedState="0" w:defUIPriority="99" w:defSemiHidden="0" w:defUnhideWhenUsed="0" w:defQFormat="0" w:count="377">
     <w:lsdException w:name="Normal" w:uiPriority="0" w:qFormat="1"/>
     <w:lsdException w:name="heading 1" w:uiPriority="9" w:qFormat="1"/>
     <w:lsdException w:name="heading 2" w:semiHidden="1" w:uiPriority="9" w:unhideWhenUsed="1" w:qFormat="1"/>
@@ -7108,6 +6740,7 @@
     <w:lsdException w:name="Hashtag" w:semiHidden="1" w:unhideWhenUsed="1"/>
     <w:lsdException w:name="Unresolved Mention" w:semiHidden="1" w:unhideWhenUsed="1"/>
     <w:lsdException w:name="Smart Link" w:semiHidden="1" w:unhideWhenUsed="1"/>
+    <w:lsdException w:name="Smart Link Error" w:semiHidden="1" w:unhideWhenUsed="1"/>
   </w:latentStyles>
   <w:style w:type="paragraph" w:default="1" w:styleId="Normal">
     <w:name w:val="Normal"/>
@@ -7700,7 +7333,7 @@
 </file>
 
 <file path=customXml/itemProps1.xml><?xml version="1.0" encoding="utf-8"?>
-<ds:datastoreItem xmlns:ds="http://schemas.openxmlformats.org/officeDocument/2006/customXml" ds:itemID="{E6B41432-B69A-47CF-9E98-D3ABB319721B}">
+<ds:datastoreItem xmlns:ds="http://schemas.openxmlformats.org/officeDocument/2006/customXml" ds:itemID="{3163EA5C-CD0F-4BC4-8830-068D41B9CE1E}">
   <ds:schemaRefs>
     <ds:schemaRef ds:uri="http://schemas.openxmlformats.org/officeDocument/2006/bibliography"/>
   </ds:schemaRefs>

</xml_diff>

<commit_message>
Update versions of apps/core & update swagger to be more flexible on configuration
</commit_message>
<xml_diff>
--- a/Docs/manual.docx
+++ b/Docs/manual.docx
@@ -186,7 +186,15 @@
         <w:t xml:space="preserve">and restrict access to </w:t>
       </w:r>
       <w:r>
-        <w:t>the backoffice access URL</w:t>
+        <w:t xml:space="preserve">the </w:t>
+      </w:r>
+      <w:proofErr w:type="spellStart"/>
+      <w:r>
+        <w:t>backoffice</w:t>
+      </w:r>
+      <w:proofErr w:type="spellEnd"/>
+      <w:r>
+        <w:t xml:space="preserve"> access URL</w:t>
       </w:r>
       <w:r>
         <w:t>.</w:t>
@@ -202,19 +210,7 @@
           <w:rPr>
             <w:rStyle w:val="Hyperlink"/>
           </w:rPr>
-          <w:t>https://www.nuget.org/packages/Our.Shield.Backoffi</w:t>
-        </w:r>
-        <w:r>
-          <w:rPr>
-            <w:rStyle w:val="Hyperlink"/>
-          </w:rPr>
-          <w:t>c</w:t>
-        </w:r>
-        <w:r>
-          <w:rPr>
-            <w:rStyle w:val="Hyperlink"/>
-          </w:rPr>
-          <w:t>eAccess</w:t>
+          <w:t>https://www.nuget.org/packages/Our.Shield.BackofficeAccess</w:t>
         </w:r>
       </w:hyperlink>
       <w:r>
@@ -305,19 +301,7 @@
           <w:rPr>
             <w:rStyle w:val="Hyperlink"/>
           </w:rPr>
-          <w:t>https://www.nuget.org/packages/Our.Shield.Media</w:t>
-        </w:r>
-        <w:r>
-          <w:rPr>
-            <w:rStyle w:val="Hyperlink"/>
-          </w:rPr>
-          <w:t>P</w:t>
-        </w:r>
-        <w:r>
-          <w:rPr>
-            <w:rStyle w:val="Hyperlink"/>
-          </w:rPr>
-          <w:t>rotection</w:t>
+          <w:t>https://www.nuget.org/packages/Our.Shield.MediaProtection</w:t>
         </w:r>
       </w:hyperlink>
       <w:r>
@@ -330,8 +314,13 @@
         <w:t xml:space="preserve">PM&gt; </w:t>
       </w:r>
       <w:r>
-        <w:t>Install-Package Our.Shield.MediaProtection</w:t>
-      </w:r>
+        <w:t xml:space="preserve">Install-Package </w:t>
+      </w:r>
+      <w:proofErr w:type="spellStart"/>
+      <w:r>
+        <w:t>Our.Shield.MediaProtection</w:t>
+      </w:r>
+      <w:proofErr w:type="spellEnd"/>
     </w:p>
     <w:p>
       <w:pPr>
@@ -368,19 +357,7 @@
           <w:rPr>
             <w:rStyle w:val="Hyperlink"/>
           </w:rPr>
-          <w:t>https://www.nuget.org/packages/Our.Shield.Front</w:t>
-        </w:r>
-        <w:r>
-          <w:rPr>
-            <w:rStyle w:val="Hyperlink"/>
-          </w:rPr>
-          <w:t>e</w:t>
-        </w:r>
-        <w:r>
-          <w:rPr>
-            <w:rStyle w:val="Hyperlink"/>
-          </w:rPr>
-          <w:t>ndAccess</w:t>
+          <w:t>https://www.nuget.org/packages/Our.Shield.FrontendAccess</w:t>
         </w:r>
       </w:hyperlink>
     </w:p>
@@ -397,8 +374,15 @@
         <w:t xml:space="preserve">PM&gt; </w:t>
       </w:r>
       <w:r>
-        <w:t>Install-Package Our.Shield.FrontendAccess</w:t>
-      </w:r>
+        <w:t xml:space="preserve">Install-Package </w:t>
+      </w:r>
+      <w:proofErr w:type="spellStart"/>
+      <w:proofErr w:type="gramStart"/>
+      <w:r>
+        <w:t>Our.Shield.FrontendAccess</w:t>
+      </w:r>
+      <w:proofErr w:type="spellEnd"/>
+      <w:proofErr w:type="gramEnd"/>
     </w:p>
     <w:p>
       <w:pPr>
@@ -418,6 +402,7 @@
           <w:u w:val="none"/>
         </w:rPr>
       </w:pPr>
+      <w:proofErr w:type="spellStart"/>
       <w:r>
         <w:rPr>
           <w:b/>
@@ -425,6 +410,7 @@
         </w:rPr>
         <w:t>Elmah</w:t>
       </w:r>
+      <w:proofErr w:type="spellEnd"/>
       <w:r>
         <w:br/>
       </w:r>
@@ -440,8 +426,13 @@
         </w:r>
       </w:hyperlink>
       <w:r>
-        <w:t xml:space="preserve"> to your site, with the ability to add security restrictions to ~/elmah.axd</w:t>
-      </w:r>
+        <w:t xml:space="preserve"> to your site, with the ability to add security restrictions to ~/</w:t>
+      </w:r>
+      <w:proofErr w:type="spellStart"/>
+      <w:r>
+        <w:t>elmah.axd</w:t>
+      </w:r>
+      <w:proofErr w:type="spellEnd"/>
       <w:r>
         <w:br/>
       </w:r>
@@ -453,19 +444,7 @@
           <w:rPr>
             <w:rStyle w:val="Hyperlink"/>
           </w:rPr>
-          <w:t>https://www.nuget.org/packages/Our.Shield.E</w:t>
-        </w:r>
-        <w:r>
-          <w:rPr>
-            <w:rStyle w:val="Hyperlink"/>
-          </w:rPr>
-          <w:t>l</w:t>
-        </w:r>
-        <w:r>
-          <w:rPr>
-            <w:rStyle w:val="Hyperlink"/>
-          </w:rPr>
-          <w:t>mah</w:t>
+          <w:t>https://www.nuget.org/packages/Our.Shield.Elmah</w:t>
         </w:r>
       </w:hyperlink>
       <w:r>
@@ -484,8 +463,13 @@
         <w:t xml:space="preserve">PM&gt; </w:t>
       </w:r>
       <w:r>
-        <w:t>Install-Package Our.Shield.Elmah</w:t>
-      </w:r>
+        <w:t xml:space="preserve">Install-Package </w:t>
+      </w:r>
+      <w:proofErr w:type="spellStart"/>
+      <w:r>
+        <w:t>Our.Shield.Elmah</w:t>
+      </w:r>
+      <w:proofErr w:type="spellEnd"/>
       <w:r>
         <w:rPr>
           <w:rStyle w:val="Hyperlink"/>
@@ -565,7 +549,16 @@
           <w:color w:val="auto"/>
           <w:u w:val="none"/>
         </w:rPr>
-        <w:t>Install-Package Our.Shield.</w:t>
+        <w:t xml:space="preserve">Install-Package </w:t>
+      </w:r>
+      <w:proofErr w:type="spellStart"/>
+      <w:r>
+        <w:rPr>
+          <w:rStyle w:val="Hyperlink"/>
+          <w:color w:val="auto"/>
+          <w:u w:val="none"/>
+        </w:rPr>
+        <w:t>Our.Shield.</w:t>
       </w:r>
       <w:r>
         <w:rPr>
@@ -575,6 +568,7 @@
         </w:rPr>
         <w:t>Swagger</w:t>
       </w:r>
+      <w:proofErr w:type="spellEnd"/>
     </w:p>
     <w:p>
       <w:pPr>
@@ -614,15 +608,31 @@
         <w:t>the Shield framework, and all available Shield apps</w:t>
       </w:r>
       <w:r>
-        <w:t xml:space="preserve"> apart from Elmah app.</w:t>
-      </w:r>
-    </w:p>
-    <w:p>
-      <w:r>
-        <w:t>First, navigate to the developer section of Umbraco, click on the p</w:t>
-      </w:r>
-      <w:r>
-        <w:t xml:space="preserve">ackages node and search for </w:t>
+        <w:t xml:space="preserve"> apart from </w:t>
+      </w:r>
+      <w:proofErr w:type="spellStart"/>
+      <w:r>
+        <w:t>Elmah</w:t>
+      </w:r>
+      <w:proofErr w:type="spellEnd"/>
+      <w:r>
+        <w:t xml:space="preserve"> app.</w:t>
+      </w:r>
+    </w:p>
+    <w:p>
+      <w:r>
+        <w:t xml:space="preserve">First, navigate to the developer section of Umbraco, click on the </w:t>
+      </w:r>
+      <w:proofErr w:type="gramStart"/>
+      <w:r>
+        <w:t>p</w:t>
+      </w:r>
+      <w:r>
+        <w:t>ackages</w:t>
+      </w:r>
+      <w:proofErr w:type="gramEnd"/>
+      <w:r>
+        <w:t xml:space="preserve"> node and search for </w:t>
       </w:r>
       <w:r>
         <w:t>Shield</w:t>
@@ -809,7 +819,15 @@
         <w:t xml:space="preserve">’ll be given </w:t>
       </w:r>
       <w:r>
-        <w:t>a new custom section within the backoffice of Umbraco</w:t>
+        <w:t xml:space="preserve">a new custom section within the </w:t>
+      </w:r>
+      <w:proofErr w:type="spellStart"/>
+      <w:r>
+        <w:t>backoffice</w:t>
+      </w:r>
+      <w:proofErr w:type="spellEnd"/>
+      <w:r>
+        <w:t xml:space="preserve"> of Umbraco</w:t>
       </w:r>
       <w:r>
         <w:t xml:space="preserve"> to modify shields behaviour as needed based on the apps installed</w:t>
@@ -883,12 +901,7 @@
         <w:t>’ll</w:t>
       </w:r>
       <w:r>
-        <w:t xml:space="preserve"> need to allow the currently logged in user</w:t>
-      </w:r>
-      <w:bookmarkStart w:id="0" w:name="_GoBack"/>
-      <w:bookmarkEnd w:id="0"/>
-      <w:r>
-        <w:t xml:space="preserve"> to have access to </w:t>
+        <w:t xml:space="preserve"> need to allow the currently logged in user to have access to </w:t>
       </w:r>
       <w:r>
         <w:t>the Shield</w:t>
@@ -1006,7 +1019,15 @@
     </w:p>
     <w:p>
       <w:r>
-        <w:t xml:space="preserve">This allows different configuration of apps for your different environments; for </w:t>
+        <w:t xml:space="preserve">This allows different configuration of apps for your different </w:t>
+      </w:r>
+      <w:proofErr w:type="gramStart"/>
+      <w:r>
+        <w:t>environments;</w:t>
+      </w:r>
+      <w:proofErr w:type="gramEnd"/>
+      <w:r>
+        <w:t xml:space="preserve"> for </w:t>
       </w:r>
       <w:r>
         <w:t>example,</w:t>
@@ -1258,7 +1279,15 @@
     </w:p>
     <w:p>
       <w:r>
-        <w:t>The tree will show a listing of the environments configured, with the desired Icon and name with a visual indication of whether or not the environment is active.</w:t>
+        <w:t xml:space="preserve">The tree will show a listing of the environments configured, with the desired Icon and name with a visual indication of </w:t>
+      </w:r>
+      <w:proofErr w:type="gramStart"/>
+      <w:r>
+        <w:t>whether or not</w:t>
+      </w:r>
+      <w:proofErr w:type="gramEnd"/>
+      <w:r>
+        <w:t xml:space="preserve"> the environment is active.</w:t>
       </w:r>
     </w:p>
     <w:p>
@@ -1469,7 +1498,15 @@
         <w:t xml:space="preserve"> environment</w:t>
       </w:r>
       <w:r>
-        <w:t xml:space="preserve">. When disabled all of the apps within the environment are disabled too. This is </w:t>
+        <w:t xml:space="preserve">. When disabled </w:t>
+      </w:r>
+      <w:proofErr w:type="gramStart"/>
+      <w:r>
+        <w:t>all of</w:t>
+      </w:r>
+      <w:proofErr w:type="gramEnd"/>
+      <w:r>
+        <w:t xml:space="preserve"> the apps within the environment are disabled too. This is </w:t>
       </w:r>
       <w:r>
         <w:t xml:space="preserve">equivalent </w:t>
@@ -1511,7 +1548,15 @@
         <w:t>across</w:t>
       </w:r>
       <w:r>
-        <w:t xml:space="preserve"> environments. We consider this as advanced behaviour and so suggest to keep this setting as false for simplicity.</w:t>
+        <w:t xml:space="preserve"> environments. We consider this as advanced behaviour and so suggest </w:t>
+      </w:r>
+      <w:proofErr w:type="gramStart"/>
+      <w:r>
+        <w:t>to keep</w:t>
+      </w:r>
+      <w:proofErr w:type="gramEnd"/>
+      <w:r>
+        <w:t xml:space="preserve"> this setting as false for simplicity.</w:t>
       </w:r>
     </w:p>
     <w:p>
@@ -1867,7 +1912,23 @@
         <w:t xml:space="preserve"> </w:t>
       </w:r>
       <w:r>
-        <w:t>and whether or not the app is enabled. Clicking on the app name will open up the</w:t>
+        <w:t xml:space="preserve">and </w:t>
+      </w:r>
+      <w:proofErr w:type="gramStart"/>
+      <w:r>
+        <w:t>whether or not</w:t>
+      </w:r>
+      <w:proofErr w:type="gramEnd"/>
+      <w:r>
+        <w:t xml:space="preserve"> the app is enabled. Clicking on the app name will </w:t>
+      </w:r>
+      <w:proofErr w:type="gramStart"/>
+      <w:r>
+        <w:t>open up</w:t>
+      </w:r>
+      <w:proofErr w:type="gramEnd"/>
+      <w:r>
+        <w:t xml:space="preserve"> the</w:t>
       </w:r>
       <w:r>
         <w:t xml:space="preserve"> corresponding</w:t>
@@ -2026,8 +2087,13 @@
       </w:r>
     </w:p>
     <w:p>
-      <w:r>
-        <w:t xml:space="preserve">Similar to the </w:t>
+      <w:proofErr w:type="gramStart"/>
+      <w:r>
+        <w:t>Similar to</w:t>
+      </w:r>
+      <w:proofErr w:type="gramEnd"/>
+      <w:r>
+        <w:t xml:space="preserve"> the </w:t>
       </w:r>
       <w:r>
         <w:t>Journal Dashboard</w:t>
@@ -2039,7 +2105,15 @@
         <w:t>only for the selected</w:t>
       </w:r>
       <w:r>
-        <w:t xml:space="preserve"> environment. The difference being, the environment column is not included</w:t>
+        <w:t xml:space="preserve"> environment. The difference </w:t>
+      </w:r>
+      <w:proofErr w:type="gramStart"/>
+      <w:r>
+        <w:t>being,</w:t>
+      </w:r>
+      <w:proofErr w:type="gramEnd"/>
+      <w:r>
+        <w:t xml:space="preserve"> the environment column is not included</w:t>
       </w:r>
       <w:r>
         <w:t xml:space="preserve"> and only shows journal entries relevant to the selected environment</w:t>
@@ -2132,7 +2206,15 @@
     </w:p>
     <w:p>
       <w:r>
-        <w:t>Backoffice Access grants you the ability to change the backoffice access URL to a URL you desire, with the ability to restrict who can access the URL by a white-list</w:t>
+        <w:t xml:space="preserve">Backoffice Access grants you the ability to change the </w:t>
+      </w:r>
+      <w:proofErr w:type="spellStart"/>
+      <w:r>
+        <w:t>backoffice</w:t>
+      </w:r>
+      <w:proofErr w:type="spellEnd"/>
+      <w:r>
+        <w:t xml:space="preserve"> access URL to a URL you desire, with the ability to restrict who can access the URL by a white-list</w:t>
       </w:r>
       <w:r>
         <w:t>/black-list</w:t>
@@ -2170,7 +2252,15 @@
         <w:t>,</w:t>
       </w:r>
       <w:r>
-        <w:t xml:space="preserve"> which is “/umbraco”.</w:t>
+        <w:t xml:space="preserve"> which is “/</w:t>
+      </w:r>
+      <w:proofErr w:type="spellStart"/>
+      <w:r>
+        <w:t>umbraco</w:t>
+      </w:r>
+      <w:proofErr w:type="spellEnd"/>
+      <w:r>
+        <w:t>”.</w:t>
       </w:r>
     </w:p>
     <w:p>
@@ -2182,7 +2272,15 @@
         </w:numPr>
       </w:pPr>
       <w:r>
-        <w:t>The backoffice access URL</w:t>
+        <w:t xml:space="preserve">The </w:t>
+      </w:r>
+      <w:proofErr w:type="spellStart"/>
+      <w:r>
+        <w:t>backoffice</w:t>
+      </w:r>
+      <w:proofErr w:type="spellEnd"/>
+      <w:r>
+        <w:t xml:space="preserve"> access URL</w:t>
       </w:r>
       <w:r>
         <w:t xml:space="preserve"> you wish to use</w:t>
@@ -2211,9 +2309,11 @@
       <w:r>
         <w:t xml:space="preserve">Whether the </w:t>
       </w:r>
+      <w:proofErr w:type="spellStart"/>
       <w:r>
         <w:t>backoffice</w:t>
       </w:r>
+      <w:proofErr w:type="spellEnd"/>
       <w:r>
         <w:t xml:space="preserve"> is accessible by all IP </w:t>
       </w:r>
@@ -2326,7 +2426,15 @@
         <w:t>Like</w:t>
       </w:r>
       <w:r>
-        <w:t xml:space="preserve"> the Journal Dashboard, this will only show the journal entries for the selected app &amp; environment. The list will show warnings, messages and errors that have occurred within the app. This includes all unauthorised attempts to gain access to the backoffice access URL.</w:t>
+        <w:t xml:space="preserve"> the Journal Dashboard, this will only show the journal entries for the selected app &amp; environment. The list will show warnings, messages and errors that have occurred within the app. This includes all unauthorised attempts to gain access to the </w:t>
+      </w:r>
+      <w:proofErr w:type="spellStart"/>
+      <w:r>
+        <w:t>backoffice</w:t>
+      </w:r>
+      <w:proofErr w:type="spellEnd"/>
+      <w:r>
+        <w:t xml:space="preserve"> access URL.</w:t>
       </w:r>
     </w:p>
     <w:p>
@@ -2342,19 +2450,51 @@
     </w:p>
     <w:p>
       <w:r>
-        <w:t xml:space="preserve">To upgrade Umbraco while Backoffice Access is enabled or disabled, ensure within the website’s web.config </w:t>
+        <w:t xml:space="preserve">To upgrade Umbraco while Backoffice Access is enabled or disabled, ensure within the website’s </w:t>
+      </w:r>
+      <w:proofErr w:type="spellStart"/>
+      <w:r>
+        <w:t>web.config</w:t>
+      </w:r>
+      <w:proofErr w:type="spellEnd"/>
+      <w:r>
+        <w:t xml:space="preserve"> </w:t>
       </w:r>
       <w:r>
         <w:t xml:space="preserve">file </w:t>
       </w:r>
       <w:r>
-        <w:t>the ‘umbracoPath’ and ‘umbracoReservedPaths’</w:t>
+        <w:t>the ‘</w:t>
+      </w:r>
+      <w:proofErr w:type="spellStart"/>
+      <w:r>
+        <w:t>umbracoPath</w:t>
+      </w:r>
+      <w:proofErr w:type="spellEnd"/>
+      <w:r>
+        <w:t>’ and ‘</w:t>
+      </w:r>
+      <w:proofErr w:type="spellStart"/>
+      <w:r>
+        <w:t>umbracoReservedPaths</w:t>
+      </w:r>
+      <w:proofErr w:type="spellEnd"/>
+      <w:r>
+        <w:t>’</w:t>
       </w:r>
       <w:r>
         <w:t xml:space="preserve"> app settings</w:t>
       </w:r>
       <w:r>
-        <w:t xml:space="preserve"> are ‘umbraco’ respectively:</w:t>
+        <w:t xml:space="preserve"> are ‘</w:t>
+      </w:r>
+      <w:proofErr w:type="spellStart"/>
+      <w:r>
+        <w:t>umbraco</w:t>
+      </w:r>
+      <w:proofErr w:type="spellEnd"/>
+      <w:r>
+        <w:t>’ respectively:</w:t>
       </w:r>
     </w:p>
     <w:p>
@@ -2417,10 +2557,18 @@
     </w:p>
     <w:p>
       <w:r>
-        <w:t>As well as the location element (if set</w:t>
-      </w:r>
-      <w:r>
-        <w:t>, and ensure there is only one!</w:t>
+        <w:t xml:space="preserve">As well as the location element (if </w:t>
+      </w:r>
+      <w:proofErr w:type="gramStart"/>
+      <w:r>
+        <w:t>set</w:t>
+      </w:r>
+      <w:r>
+        <w:t>, and</w:t>
+      </w:r>
+      <w:proofErr w:type="gramEnd"/>
+      <w:r>
+        <w:t xml:space="preserve"> ensure there is only one!</w:t>
       </w:r>
       <w:r>
         <w:t>):</w:t>
@@ -2493,7 +2641,47 @@
         <w:t xml:space="preserve"> access URL is.</w:t>
       </w:r>
       <w:r>
-        <w:t xml:space="preserve"> You should then be able to upgrade Umbraco the normal way via the installer/upgrader, using the URL ‘/umbraco’. Once the upgrade process has been completed, you’ll find ‘/umbraco’ URL will no longer be accessible again, and will continue to work from your preferred access URL. You don’t need to reset these web.config values back to your preferred access URL, as Backoffice Access will handle this for you on the next app pool restart.</w:t>
+        <w:t xml:space="preserve"> You should then be able to upgrade Umbraco the normal way via the installer/upgrader, using the URL ‘/</w:t>
+      </w:r>
+      <w:proofErr w:type="spellStart"/>
+      <w:r>
+        <w:t>umbraco</w:t>
+      </w:r>
+      <w:proofErr w:type="spellEnd"/>
+      <w:r>
+        <w:t>’. Once the upgrade process has been completed, you’ll find ‘/</w:t>
+      </w:r>
+      <w:proofErr w:type="spellStart"/>
+      <w:r>
+        <w:t>umbraco</w:t>
+      </w:r>
+      <w:proofErr w:type="spellEnd"/>
+      <w:r>
+        <w:t xml:space="preserve">’ URL will no longer be accessible </w:t>
+      </w:r>
+      <w:proofErr w:type="gramStart"/>
+      <w:r>
+        <w:t>again, and</w:t>
+      </w:r>
+      <w:proofErr w:type="gramEnd"/>
+      <w:r>
+        <w:t xml:space="preserve"> will continue to work from your preferred access URL. You don’t need to reset </w:t>
+      </w:r>
+      <w:proofErr w:type="gramStart"/>
+      <w:r>
+        <w:t xml:space="preserve">these </w:t>
+      </w:r>
+      <w:proofErr w:type="spellStart"/>
+      <w:r>
+        <w:t>web</w:t>
+      </w:r>
+      <w:proofErr w:type="gramEnd"/>
+      <w:r>
+        <w:t>.config</w:t>
+      </w:r>
+      <w:proofErr w:type="spellEnd"/>
+      <w:r>
+        <w:t xml:space="preserve"> values back to your preferred access URL, as Backoffice Access will handle this for you on the next app pool restart.</w:t>
       </w:r>
     </w:p>
     <w:p>
@@ -2627,7 +2815,31 @@
         <w:t>)</w:t>
       </w:r>
       <w:r>
-        <w:t xml:space="preserve"> that contain .css, .js, .png, etc. files</w:t>
+        <w:t xml:space="preserve"> that contain .</w:t>
+      </w:r>
+      <w:proofErr w:type="spellStart"/>
+      <w:r>
+        <w:t>css</w:t>
+      </w:r>
+      <w:proofErr w:type="spellEnd"/>
+      <w:r>
+        <w:t>, .</w:t>
+      </w:r>
+      <w:proofErr w:type="spellStart"/>
+      <w:r>
+        <w:t>js</w:t>
+      </w:r>
+      <w:proofErr w:type="spellEnd"/>
+      <w:r>
+        <w:t>, .</w:t>
+      </w:r>
+      <w:proofErr w:type="spellStart"/>
+      <w:r>
+        <w:t>png</w:t>
+      </w:r>
+      <w:proofErr w:type="spellEnd"/>
+      <w:r>
+        <w:t>, etc. files</w:t>
       </w:r>
       <w:r>
         <w:t>.</w:t>
@@ -2820,14 +3032,24 @@
       <w:r>
         <w:t>These 3 new media types are used in conjunction with the Configuration’s “Secure Media” option. You’re able to create more secure media types by creating a new media type and having a property with a special alias of “</w:t>
       </w:r>
+      <w:proofErr w:type="spellStart"/>
       <w:r>
         <w:t>umbracoMemberOnly</w:t>
       </w:r>
+      <w:proofErr w:type="spellEnd"/>
       <w:r>
         <w:t>” as type “True/False”</w:t>
       </w:r>
       <w:r>
-        <w:t xml:space="preserve"> (or in newer versions of Umbraco v7, the checkbox data-type)</w:t>
+        <w:t xml:space="preserve"> (or in newer versions of Umbraco v7, the checkbox </w:t>
+      </w:r>
+      <w:proofErr w:type="gramStart"/>
+      <w:r>
+        <w:t>data-type</w:t>
+      </w:r>
+      <w:proofErr w:type="gramEnd"/>
+      <w:r>
+        <w:t>)</w:t>
       </w:r>
       <w:r>
         <w:t>.</w:t>
@@ -2901,7 +3123,15 @@
     </w:p>
     <w:p>
       <w:r>
-        <w:t>To enable the Secure Media to work as expected, you’ll need to create some new media items using one of the above mentioned new media types</w:t>
+        <w:t xml:space="preserve">To enable the Secure Media to work as expected, you’ll need to create some new media items using one of the </w:t>
+      </w:r>
+      <w:proofErr w:type="gramStart"/>
+      <w:r>
+        <w:t>above mentioned</w:t>
+      </w:r>
+      <w:proofErr w:type="gramEnd"/>
+      <w:r>
+        <w:t xml:space="preserve"> new media types</w:t>
       </w:r>
       <w:r>
         <w:t xml:space="preserve"> (or your custom secure media type(s) if</w:t>
@@ -2916,7 +3146,15 @@
         <w:t xml:space="preserve">. Once the media items have been created, and the </w:t>
       </w:r>
       <w:r>
-        <w:t>“Member Only” tickbox is checked</w:t>
+        <w:t xml:space="preserve">“Member Only” </w:t>
+      </w:r>
+      <w:proofErr w:type="spellStart"/>
+      <w:r>
+        <w:t>tickbox</w:t>
+      </w:r>
+      <w:proofErr w:type="spellEnd"/>
+      <w:r>
+        <w:t xml:space="preserve"> is checked</w:t>
       </w:r>
       <w:r>
         <w:t xml:space="preserve"> for said media items</w:t>
@@ -2946,20 +3184,65 @@
         <w:t xml:space="preserve"> where the</w:t>
       </w:r>
       <w:r>
-        <w:t xml:space="preserve"> “Member Only” tickbox is checked.</w:t>
-      </w:r>
-    </w:p>
-    <w:p>
-      <w:r>
-        <w:t>Disabling Secure Media configuration option will allow access to the media items regardless of whether or not the “Member Only” tickbox on a media item is checked.</w:t>
-      </w:r>
-    </w:p>
-    <w:p>
-      <w:r>
-        <w:t xml:space="preserve">If you create a Secure Folder media item, and place all your media items in this secure folder, you’ll only need to check the “Member Only” </w:t>
-      </w:r>
-      <w:r>
-        <w:t>tickbox on the Secure Folder item. Media Protection will look at the media item’s ancestors (parent nodes), and if an ancestor has the “Members Only” tickbox checked, then all its children are as well. For example, if you had the following media setup:</w:t>
+        <w:t xml:space="preserve"> “Member Only” </w:t>
+      </w:r>
+      <w:proofErr w:type="spellStart"/>
+      <w:r>
+        <w:t>tickbox</w:t>
+      </w:r>
+      <w:proofErr w:type="spellEnd"/>
+      <w:r>
+        <w:t xml:space="preserve"> is checked.</w:t>
+      </w:r>
+    </w:p>
+    <w:p>
+      <w:r>
+        <w:t xml:space="preserve">Disabling Secure Media configuration option will allow access to the media items regardless of </w:t>
+      </w:r>
+      <w:proofErr w:type="gramStart"/>
+      <w:r>
+        <w:t>whether or not</w:t>
+      </w:r>
+      <w:proofErr w:type="gramEnd"/>
+      <w:r>
+        <w:t xml:space="preserve"> the “Member Only” </w:t>
+      </w:r>
+      <w:proofErr w:type="spellStart"/>
+      <w:r>
+        <w:t>tickbox</w:t>
+      </w:r>
+      <w:proofErr w:type="spellEnd"/>
+      <w:r>
+        <w:t xml:space="preserve"> on a media item is checked.</w:t>
+      </w:r>
+    </w:p>
+    <w:p>
+      <w:r>
+        <w:t xml:space="preserve">If you create a Secure Folder media </w:t>
+      </w:r>
+      <w:proofErr w:type="gramStart"/>
+      <w:r>
+        <w:t>item, and</w:t>
+      </w:r>
+      <w:proofErr w:type="gramEnd"/>
+      <w:r>
+        <w:t xml:space="preserve"> place all your media items in this secure folder, you’ll only need to check the “Member Only” </w:t>
+      </w:r>
+      <w:proofErr w:type="spellStart"/>
+      <w:r>
+        <w:t>tickbox</w:t>
+      </w:r>
+      <w:proofErr w:type="spellEnd"/>
+      <w:r>
+        <w:t xml:space="preserve"> on the Secure Folder item. Media Protection will look at the media item’s ancestors (parent nodes), and if an ancestor has the “Members Only” </w:t>
+      </w:r>
+      <w:proofErr w:type="spellStart"/>
+      <w:r>
+        <w:t>tickbox</w:t>
+      </w:r>
+      <w:proofErr w:type="spellEnd"/>
+      <w:r>
+        <w:t xml:space="preserve"> checked, then all its children are as well. For example, if you had the following media setup:</w:t>
       </w:r>
     </w:p>
     <w:p>
@@ -2990,7 +3273,15 @@
         <w:t>on the S</w:t>
       </w:r>
       <w:r>
-        <w:t>ecure Folder, you have the “Member Only” tickbox checked, then all the children, (</w:t>
+        <w:t xml:space="preserve">ecure Folder, you have the “Member Only” </w:t>
+      </w:r>
+      <w:proofErr w:type="spellStart"/>
+      <w:r>
+        <w:t>tickbox</w:t>
+      </w:r>
+      <w:proofErr w:type="spellEnd"/>
+      <w:r>
+        <w:t xml:space="preserve"> checked, then all the children, (</w:t>
       </w:r>
       <w:r>
         <w:t>the x1</w:t>
@@ -3026,7 +3317,15 @@
         <w:t>doesn’t</w:t>
       </w:r>
       <w:r>
-        <w:t xml:space="preserve"> need the “Member Only” tickbox checked.</w:t>
+        <w:t xml:space="preserve"> need the “Member Only” </w:t>
+      </w:r>
+      <w:proofErr w:type="spellStart"/>
+      <w:r>
+        <w:t>tickbox</w:t>
+      </w:r>
+      <w:proofErr w:type="spellEnd"/>
+      <w:r>
+        <w:t xml:space="preserve"> checked.</w:t>
       </w:r>
     </w:p>
     <w:p>
@@ -3074,7 +3373,15 @@
         <w:t xml:space="preserve"> IP Address restrictions.</w:t>
       </w:r>
       <w:r>
-        <w:t xml:space="preserve"> Ideally this app should be disabled on your production website (or the default environment), and enabled on </w:t>
+        <w:t xml:space="preserve"> Ideally this app should be disabled on your production website (or the default environment</w:t>
+      </w:r>
+      <w:proofErr w:type="gramStart"/>
+      <w:r>
+        <w:t>), and</w:t>
+      </w:r>
+      <w:proofErr w:type="gramEnd"/>
+      <w:r>
+        <w:t xml:space="preserve"> enabled on </w:t>
       </w:r>
       <w:r>
         <w:t>your</w:t>
@@ -3267,8 +3574,13 @@
       </w:r>
     </w:p>
     <w:p>
-      <w:r>
-        <w:t>Similar to the Journal Dashboard, this will only show the journal entries for the selected app &amp; environment. The list will show warnings, messages and errors that have occurred within the app. This includes all unauthorised attempts to gain access to the front end of the website.</w:t>
+      <w:proofErr w:type="gramStart"/>
+      <w:r>
+        <w:t>Similar to</w:t>
+      </w:r>
+      <w:proofErr w:type="gramEnd"/>
+      <w:r>
+        <w:t xml:space="preserve"> the Journal Dashboard, this will only show the journal entries for the selected app &amp; environment. The list will show warnings, messages and errors that have occurred within the app. This includes all unauthorised attempts to gain access to the front end of the website.</w:t>
       </w:r>
       <w:r>
         <w:br w:type="page"/>
@@ -3278,14 +3590,21 @@
       <w:pPr>
         <w:pStyle w:val="Heading1"/>
       </w:pPr>
+      <w:proofErr w:type="spellStart"/>
       <w:r>
         <w:lastRenderedPageBreak/>
         <w:t>Elmah</w:t>
       </w:r>
-    </w:p>
-    <w:p>
-      <w:r>
-        <w:t xml:space="preserve">Elmah adds the popular error logging library </w:t>
+      <w:proofErr w:type="spellEnd"/>
+    </w:p>
+    <w:p>
+      <w:proofErr w:type="spellStart"/>
+      <w:r>
+        <w:t>Elmah</w:t>
+      </w:r>
+      <w:proofErr w:type="spellEnd"/>
+      <w:r>
+        <w:t xml:space="preserve"> adds the popular error logging library </w:t>
       </w:r>
       <w:r>
         <w:t>ELMAH</w:t>
@@ -3297,8 +3616,13 @@
         <w:t>U</w:t>
       </w:r>
       <w:r>
-        <w:t>mbraco and allows you to restrict access to ~/elmah.axd</w:t>
-      </w:r>
+        <w:t>mbraco and allows you to restrict access to ~/</w:t>
+      </w:r>
+      <w:proofErr w:type="spellStart"/>
+      <w:r>
+        <w:t>elmah.axd</w:t>
+      </w:r>
+      <w:proofErr w:type="spellEnd"/>
     </w:p>
     <w:p/>
     <w:p>
@@ -3311,7 +3635,23 @@
     </w:p>
     <w:p>
       <w:r>
-        <w:t xml:space="preserve">An access point to elmah’s error log within the backoffice of </w:t>
+        <w:t xml:space="preserve">An access point to </w:t>
+      </w:r>
+      <w:proofErr w:type="spellStart"/>
+      <w:r>
+        <w:t>elmah’s</w:t>
+      </w:r>
+      <w:proofErr w:type="spellEnd"/>
+      <w:r>
+        <w:t xml:space="preserve"> error log within the </w:t>
+      </w:r>
+      <w:proofErr w:type="spellStart"/>
+      <w:r>
+        <w:t>backoffice</w:t>
+      </w:r>
+      <w:proofErr w:type="spellEnd"/>
+      <w:r>
+        <w:t xml:space="preserve"> of </w:t>
       </w:r>
       <w:r>
         <w:t>U</w:t>
@@ -3452,7 +3792,15 @@
         </w:numPr>
       </w:pPr>
       <w:r>
-        <w:t>The ability to enable/disable this app. When disabled this app doesn’t limit access to ~/elmah.axd in any way.</w:t>
+        <w:t>The ability to enable/disable this app. When disabled this app doesn’t limit access to ~/</w:t>
+      </w:r>
+      <w:proofErr w:type="spellStart"/>
+      <w:r>
+        <w:t>elmah.axd</w:t>
+      </w:r>
+      <w:proofErr w:type="spellEnd"/>
+      <w:r>
+        <w:t xml:space="preserve"> in any way.</w:t>
       </w:r>
     </w:p>
     <w:p>
@@ -3464,7 +3812,15 @@
         </w:numPr>
       </w:pPr>
       <w:r>
-        <w:t>Whether ~/elmah.axd is accessible by authenticated Umbraco Users</w:t>
+        <w:t>Whether ~/</w:t>
+      </w:r>
+      <w:proofErr w:type="spellStart"/>
+      <w:r>
+        <w:t>elmah.axd</w:t>
+      </w:r>
+      <w:proofErr w:type="spellEnd"/>
+      <w:r>
+        <w:t xml:space="preserve"> is accessible by authenticated Umbraco Users</w:t>
       </w:r>
       <w:r>
         <w:t>.</w:t>
@@ -3479,7 +3835,15 @@
         </w:numPr>
       </w:pPr>
       <w:r>
-        <w:t xml:space="preserve">Whether ~/elmah.axd is accessible by all IP </w:t>
+        <w:t>Whether ~/</w:t>
+      </w:r>
+      <w:proofErr w:type="spellStart"/>
+      <w:r>
+        <w:t>elmah.axd</w:t>
+      </w:r>
+      <w:proofErr w:type="spellEnd"/>
+      <w:r>
+        <w:t xml:space="preserve"> is accessible by all IP </w:t>
       </w:r>
       <w:r>
         <w:t>A</w:t>
@@ -3587,7 +3951,15 @@
     </w:p>
     <w:p>
       <w:r>
-        <w:t>Like the Journal Dashboard, this will only show the journal entries for the selected app &amp; environment. The list will show warnings, messages and errors that have occurred within the app. This includes all unauthorised attempts to gain access to ~/elmah.axd URL.</w:t>
+        <w:t>Like the Journal Dashboard, this will only show the journal entries for the selected app &amp; environment. The list will show warnings, messages and errors that have occurred within the app. This includes all unauthorised attempts to gain access to ~/</w:t>
+      </w:r>
+      <w:proofErr w:type="spellStart"/>
+      <w:r>
+        <w:t>elmah.axd</w:t>
+      </w:r>
+      <w:proofErr w:type="spellEnd"/>
+      <w:r>
+        <w:t xml:space="preserve"> URL.</w:t>
       </w:r>
     </w:p>
     <w:p>
@@ -3828,6 +4200,224 @@
         <w:t xml:space="preserve"> the Journal Dashboard, this will only show the journal entries for the selected app &amp; environment. The list will show warnings, messages and errors that have occurred within the app. This includes all unauthorised attempts to gain access to ~/swagger URL.</w:t>
       </w:r>
     </w:p>
+    <w:p>
+      <w:pPr>
+        <w:pStyle w:val="Heading2"/>
+      </w:pPr>
+      <w:r>
+        <w:t>Installation</w:t>
+      </w:r>
+    </w:p>
+    <w:p>
+      <w:pPr>
+        <w:pStyle w:val="Heading3"/>
+      </w:pPr>
+      <w:r>
+        <w:t>Umbraco Package Manager</w:t>
+      </w:r>
+    </w:p>
+    <w:p>
+      <w:r>
+        <w:t>If installed via the Umbraco Package Manager, you don’t need to do anything further.</w:t>
+      </w:r>
+    </w:p>
+    <w:p>
+      <w:pPr>
+        <w:pStyle w:val="Heading3"/>
+      </w:pPr>
+      <w:proofErr w:type="spellStart"/>
+      <w:r>
+        <w:t>Nuget</w:t>
+      </w:r>
+      <w:proofErr w:type="spellEnd"/>
+    </w:p>
+    <w:p>
+      <w:r>
+        <w:t xml:space="preserve">Once installed, </w:t>
+      </w:r>
+      <w:r>
+        <w:t>you’ll need to either</w:t>
+      </w:r>
+      <w:r>
+        <w:t xml:space="preserve"> do one of the following regardless of having </w:t>
+      </w:r>
+      <w:proofErr w:type="spellStart"/>
+      <w:r>
+        <w:t>Swashbuckle</w:t>
+      </w:r>
+      <w:proofErr w:type="spellEnd"/>
+      <w:r>
+        <w:t xml:space="preserve"> installed prior or as part of installing </w:t>
+      </w:r>
+      <w:proofErr w:type="spellStart"/>
+      <w:proofErr w:type="gramStart"/>
+      <w:r>
+        <w:t>Our.Shield.Swagger</w:t>
+      </w:r>
+      <w:proofErr w:type="spellEnd"/>
+      <w:proofErr w:type="gramEnd"/>
+      <w:r>
+        <w:t>:</w:t>
+      </w:r>
+    </w:p>
+    <w:p>
+      <w:pPr>
+        <w:pStyle w:val="ListParagraph"/>
+        <w:numPr>
+          <w:ilvl w:val="0"/>
+          <w:numId w:val="24"/>
+        </w:numPr>
+      </w:pPr>
+      <w:r>
+        <w:t xml:space="preserve">Remove the </w:t>
+      </w:r>
+      <w:proofErr w:type="spellStart"/>
+      <w:r>
+        <w:t>SwaggerConfig.cs</w:t>
+      </w:r>
+      <w:proofErr w:type="spellEnd"/>
+      <w:r>
+        <w:t xml:space="preserve"> file that comes with </w:t>
+      </w:r>
+      <w:proofErr w:type="spellStart"/>
+      <w:r>
+        <w:t>Swashbuckle</w:t>
+      </w:r>
+      <w:proofErr w:type="spellEnd"/>
+      <w:r>
+        <w:t xml:space="preserve"> </w:t>
+      </w:r>
+      <w:proofErr w:type="spellStart"/>
+      <w:r>
+        <w:t>nuget</w:t>
+      </w:r>
+      <w:proofErr w:type="spellEnd"/>
+      <w:r>
+        <w:t xml:space="preserve"> package</w:t>
+      </w:r>
+      <w:r>
+        <w:t xml:space="preserve"> (this should be installed to the </w:t>
+      </w:r>
+      <w:proofErr w:type="spellStart"/>
+      <w:r>
+        <w:t>App_Start</w:t>
+      </w:r>
+      <w:proofErr w:type="spellEnd"/>
+      <w:r>
+        <w:t xml:space="preserve"> folder of the project)</w:t>
+      </w:r>
+      <w:r>
+        <w:br/>
+        <w:t>OR</w:t>
+      </w:r>
+    </w:p>
+    <w:p>
+      <w:pPr>
+        <w:pStyle w:val="ListParagraph"/>
+        <w:numPr>
+          <w:ilvl w:val="0"/>
+          <w:numId w:val="24"/>
+        </w:numPr>
+      </w:pPr>
+      <w:r>
+        <w:t>Within your Application Starting event handler call methods:</w:t>
+      </w:r>
+    </w:p>
+    <w:p>
+      <w:pPr>
+        <w:pStyle w:val="ListParagraph"/>
+        <w:numPr>
+          <w:ilvl w:val="1"/>
+          <w:numId w:val="24"/>
+        </w:numPr>
+      </w:pPr>
+      <w:proofErr w:type="spellStart"/>
+      <w:proofErr w:type="gramStart"/>
+      <w:r>
+        <w:rPr>
+          <w:rFonts w:ascii="Consolas" w:hAnsi="Consolas" w:cs="Consolas"/>
+          <w:color w:val="000000"/>
+          <w:sz w:val="19"/>
+          <w:szCs w:val="19"/>
+        </w:rPr>
+        <w:t>GlobalConfiguration.Configuration.SetSwaggerDocsConfig</w:t>
+      </w:r>
+      <w:proofErr w:type="spellEnd"/>
+      <w:proofErr w:type="gramEnd"/>
+      <w:r>
+        <w:rPr>
+          <w:rFonts w:ascii="Consolas" w:hAnsi="Consolas" w:cs="Consolas"/>
+          <w:color w:val="000000"/>
+          <w:sz w:val="19"/>
+          <w:szCs w:val="19"/>
+        </w:rPr>
+        <w:t>()</w:t>
+      </w:r>
+      <w:r>
+        <w:rPr>
+          <w:rFonts w:ascii="Consolas" w:hAnsi="Consolas" w:cs="Consolas"/>
+          <w:color w:val="000000"/>
+          <w:sz w:val="19"/>
+          <w:szCs w:val="19"/>
+        </w:rPr>
+        <w:br/>
+      </w:r>
+      <w:r>
+        <w:t>AND/O</w:t>
+      </w:r>
+      <w:r>
+        <w:t>R</w:t>
+      </w:r>
+    </w:p>
+    <w:p>
+      <w:pPr>
+        <w:pStyle w:val="ListParagraph"/>
+        <w:numPr>
+          <w:ilvl w:val="1"/>
+          <w:numId w:val="24"/>
+        </w:numPr>
+      </w:pPr>
+      <w:proofErr w:type="spellStart"/>
+      <w:proofErr w:type="gramStart"/>
+      <w:r>
+        <w:rPr>
+          <w:rFonts w:ascii="Consolas" w:hAnsi="Consolas" w:cs="Consolas"/>
+          <w:color w:val="000000"/>
+          <w:sz w:val="19"/>
+          <w:szCs w:val="19"/>
+        </w:rPr>
+        <w:t>GlobalConfiguration.Configuration.SetSwaggerUiConfig</w:t>
+      </w:r>
+      <w:proofErr w:type="spellEnd"/>
+      <w:proofErr w:type="gramEnd"/>
+      <w:r>
+        <w:rPr>
+          <w:rFonts w:ascii="Consolas" w:hAnsi="Consolas" w:cs="Consolas"/>
+          <w:color w:val="000000"/>
+          <w:sz w:val="19"/>
+          <w:szCs w:val="19"/>
+        </w:rPr>
+        <w:t>()</w:t>
+      </w:r>
+    </w:p>
+    <w:p>
+      <w:pPr>
+        <w:pStyle w:val="ListParagraph"/>
+      </w:pPr>
+      <w:r>
+        <w:t xml:space="preserve">Providing the corresponding </w:t>
+      </w:r>
+      <w:proofErr w:type="gramStart"/>
+      <w:r>
+        <w:t>configuration</w:t>
+      </w:r>
+      <w:proofErr w:type="gramEnd"/>
+      <w:r>
+        <w:t xml:space="preserve"> you’d like</w:t>
+      </w:r>
+      <w:bookmarkStart w:id="0" w:name="_GoBack"/>
+      <w:bookmarkEnd w:id="0"/>
+    </w:p>
     <w:sectPr>
       <w:pgSz w:w="11906" w:h="16838"/>
       <w:pgMar w:top="720" w:right="720" w:bottom="720" w:left="720" w:header="708" w:footer="708" w:gutter="0"/>
@@ -5315,6 +5905,119 @@
     </w:lvl>
   </w:abstractNum>
   <w:abstractNum w:abstractNumId="14" w15:restartNumberingAfterBreak="0">
+    <w:nsid w:val="4B0C45EA"/>
+    <w:multiLevelType w:val="hybridMultilevel"/>
+    <w:tmpl w:val="C51C6490"/>
+    <w:lvl w:ilvl="0" w:tplc="08090001">
+      <w:start w:val="1"/>
+      <w:numFmt w:val="bullet"/>
+      <w:lvlText w:val=""/>
+      <w:lvlJc w:val="left"/>
+      <w:pPr>
+        <w:ind w:left="720" w:hanging="360"/>
+      </w:pPr>
+      <w:rPr>
+        <w:rFonts w:ascii="Symbol" w:hAnsi="Symbol" w:hint="default"/>
+      </w:rPr>
+    </w:lvl>
+    <w:lvl w:ilvl="1" w:tplc="08090003">
+      <w:start w:val="1"/>
+      <w:numFmt w:val="bullet"/>
+      <w:lvlText w:val="o"/>
+      <w:lvlJc w:val="left"/>
+      <w:pPr>
+        <w:ind w:left="1440" w:hanging="360"/>
+      </w:pPr>
+      <w:rPr>
+        <w:rFonts w:ascii="Courier New" w:hAnsi="Courier New" w:cs="Courier New" w:hint="default"/>
+      </w:rPr>
+    </w:lvl>
+    <w:lvl w:ilvl="2" w:tplc="08090005" w:tentative="1">
+      <w:start w:val="1"/>
+      <w:numFmt w:val="bullet"/>
+      <w:lvlText w:val=""/>
+      <w:lvlJc w:val="left"/>
+      <w:pPr>
+        <w:ind w:left="2160" w:hanging="360"/>
+      </w:pPr>
+      <w:rPr>
+        <w:rFonts w:ascii="Wingdings" w:hAnsi="Wingdings" w:hint="default"/>
+      </w:rPr>
+    </w:lvl>
+    <w:lvl w:ilvl="3" w:tplc="08090001" w:tentative="1">
+      <w:start w:val="1"/>
+      <w:numFmt w:val="bullet"/>
+      <w:lvlText w:val=""/>
+      <w:lvlJc w:val="left"/>
+      <w:pPr>
+        <w:ind w:left="2880" w:hanging="360"/>
+      </w:pPr>
+      <w:rPr>
+        <w:rFonts w:ascii="Symbol" w:hAnsi="Symbol" w:hint="default"/>
+      </w:rPr>
+    </w:lvl>
+    <w:lvl w:ilvl="4" w:tplc="08090003" w:tentative="1">
+      <w:start w:val="1"/>
+      <w:numFmt w:val="bullet"/>
+      <w:lvlText w:val="o"/>
+      <w:lvlJc w:val="left"/>
+      <w:pPr>
+        <w:ind w:left="3600" w:hanging="360"/>
+      </w:pPr>
+      <w:rPr>
+        <w:rFonts w:ascii="Courier New" w:hAnsi="Courier New" w:cs="Courier New" w:hint="default"/>
+      </w:rPr>
+    </w:lvl>
+    <w:lvl w:ilvl="5" w:tplc="08090005" w:tentative="1">
+      <w:start w:val="1"/>
+      <w:numFmt w:val="bullet"/>
+      <w:lvlText w:val=""/>
+      <w:lvlJc w:val="left"/>
+      <w:pPr>
+        <w:ind w:left="4320" w:hanging="360"/>
+      </w:pPr>
+      <w:rPr>
+        <w:rFonts w:ascii="Wingdings" w:hAnsi="Wingdings" w:hint="default"/>
+      </w:rPr>
+    </w:lvl>
+    <w:lvl w:ilvl="6" w:tplc="08090001" w:tentative="1">
+      <w:start w:val="1"/>
+      <w:numFmt w:val="bullet"/>
+      <w:lvlText w:val=""/>
+      <w:lvlJc w:val="left"/>
+      <w:pPr>
+        <w:ind w:left="5040" w:hanging="360"/>
+      </w:pPr>
+      <w:rPr>
+        <w:rFonts w:ascii="Symbol" w:hAnsi="Symbol" w:hint="default"/>
+      </w:rPr>
+    </w:lvl>
+    <w:lvl w:ilvl="7" w:tplc="08090003" w:tentative="1">
+      <w:start w:val="1"/>
+      <w:numFmt w:val="bullet"/>
+      <w:lvlText w:val="o"/>
+      <w:lvlJc w:val="left"/>
+      <w:pPr>
+        <w:ind w:left="5760" w:hanging="360"/>
+      </w:pPr>
+      <w:rPr>
+        <w:rFonts w:ascii="Courier New" w:hAnsi="Courier New" w:cs="Courier New" w:hint="default"/>
+      </w:rPr>
+    </w:lvl>
+    <w:lvl w:ilvl="8" w:tplc="08090005" w:tentative="1">
+      <w:start w:val="1"/>
+      <w:numFmt w:val="bullet"/>
+      <w:lvlText w:val=""/>
+      <w:lvlJc w:val="left"/>
+      <w:pPr>
+        <w:ind w:left="6480" w:hanging="360"/>
+      </w:pPr>
+      <w:rPr>
+        <w:rFonts w:ascii="Wingdings" w:hAnsi="Wingdings" w:hint="default"/>
+      </w:rPr>
+    </w:lvl>
+  </w:abstractNum>
+  <w:abstractNum w:abstractNumId="15" w15:restartNumberingAfterBreak="0">
     <w:nsid w:val="4D877398"/>
     <w:multiLevelType w:val="hybridMultilevel"/>
     <w:tmpl w:val="B46059EE"/>
@@ -5427,7 +6130,7 @@
       </w:rPr>
     </w:lvl>
   </w:abstractNum>
-  <w:abstractNum w:abstractNumId="15" w15:restartNumberingAfterBreak="0">
+  <w:abstractNum w:abstractNumId="16" w15:restartNumberingAfterBreak="0">
     <w:nsid w:val="51903735"/>
     <w:multiLevelType w:val="hybridMultilevel"/>
     <w:tmpl w:val="4522839E"/>
@@ -5540,7 +6243,7 @@
       </w:rPr>
     </w:lvl>
   </w:abstractNum>
-  <w:abstractNum w:abstractNumId="16" w15:restartNumberingAfterBreak="0">
+  <w:abstractNum w:abstractNumId="17" w15:restartNumberingAfterBreak="0">
     <w:nsid w:val="53D150AF"/>
     <w:multiLevelType w:val="hybridMultilevel"/>
     <w:tmpl w:val="15748C1E"/>
@@ -5653,7 +6356,7 @@
       </w:rPr>
     </w:lvl>
   </w:abstractNum>
-  <w:abstractNum w:abstractNumId="17" w15:restartNumberingAfterBreak="0">
+  <w:abstractNum w:abstractNumId="18" w15:restartNumberingAfterBreak="0">
     <w:nsid w:val="58626DF0"/>
     <w:multiLevelType w:val="hybridMultilevel"/>
     <w:tmpl w:val="AFCE0F72"/>
@@ -5766,7 +6469,7 @@
       </w:rPr>
     </w:lvl>
   </w:abstractNum>
-  <w:abstractNum w:abstractNumId="18" w15:restartNumberingAfterBreak="0">
+  <w:abstractNum w:abstractNumId="19" w15:restartNumberingAfterBreak="0">
     <w:nsid w:val="649446B7"/>
     <w:multiLevelType w:val="hybridMultilevel"/>
     <w:tmpl w:val="39F4CD3C"/>
@@ -5879,7 +6582,7 @@
       </w:rPr>
     </w:lvl>
   </w:abstractNum>
-  <w:abstractNum w:abstractNumId="19" w15:restartNumberingAfterBreak="0">
+  <w:abstractNum w:abstractNumId="20" w15:restartNumberingAfterBreak="0">
     <w:nsid w:val="672A0946"/>
     <w:multiLevelType w:val="hybridMultilevel"/>
     <w:tmpl w:val="F0BA8E0C"/>
@@ -5992,7 +6695,7 @@
       </w:rPr>
     </w:lvl>
   </w:abstractNum>
-  <w:abstractNum w:abstractNumId="20" w15:restartNumberingAfterBreak="0">
+  <w:abstractNum w:abstractNumId="21" w15:restartNumberingAfterBreak="0">
     <w:nsid w:val="681543C7"/>
     <w:multiLevelType w:val="hybridMultilevel"/>
     <w:tmpl w:val="CE4CB9A4"/>
@@ -6078,7 +6781,7 @@
       </w:pPr>
     </w:lvl>
   </w:abstractNum>
-  <w:abstractNum w:abstractNumId="21" w15:restartNumberingAfterBreak="0">
+  <w:abstractNum w:abstractNumId="22" w15:restartNumberingAfterBreak="0">
     <w:nsid w:val="71B86900"/>
     <w:multiLevelType w:val="hybridMultilevel"/>
     <w:tmpl w:val="D4E860C8"/>
@@ -6164,7 +6867,7 @@
       </w:pPr>
     </w:lvl>
   </w:abstractNum>
-  <w:abstractNum w:abstractNumId="22" w15:restartNumberingAfterBreak="0">
+  <w:abstractNum w:abstractNumId="23" w15:restartNumberingAfterBreak="0">
     <w:nsid w:val="743A31C8"/>
     <w:multiLevelType w:val="hybridMultilevel"/>
     <w:tmpl w:val="0316ACAC"/>
@@ -6281,7 +6984,7 @@
     <w:abstractNumId w:val="12"/>
   </w:num>
   <w:num w:numId="2">
-    <w:abstractNumId w:val="16"/>
+    <w:abstractNumId w:val="17"/>
   </w:num>
   <w:num w:numId="3">
     <w:abstractNumId w:val="13"/>
@@ -6290,10 +6993,10 @@
     <w:abstractNumId w:val="4"/>
   </w:num>
   <w:num w:numId="5">
-    <w:abstractNumId w:val="17"/>
+    <w:abstractNumId w:val="18"/>
   </w:num>
   <w:num w:numId="6">
-    <w:abstractNumId w:val="15"/>
+    <w:abstractNumId w:val="16"/>
   </w:num>
   <w:num w:numId="7">
     <w:abstractNumId w:val="9"/>
@@ -6308,19 +7011,19 @@
     <w:abstractNumId w:val="10"/>
   </w:num>
   <w:num w:numId="11">
-    <w:abstractNumId w:val="14"/>
+    <w:abstractNumId w:val="15"/>
   </w:num>
   <w:num w:numId="12">
-    <w:abstractNumId w:val="20"/>
+    <w:abstractNumId w:val="21"/>
   </w:num>
   <w:num w:numId="13">
-    <w:abstractNumId w:val="21"/>
+    <w:abstractNumId w:val="22"/>
   </w:num>
   <w:num w:numId="14">
     <w:abstractNumId w:val="7"/>
   </w:num>
   <w:num w:numId="15">
-    <w:abstractNumId w:val="22"/>
+    <w:abstractNumId w:val="23"/>
   </w:num>
   <w:num w:numId="16">
     <w:abstractNumId w:val="6"/>
@@ -6332,7 +7035,7 @@
     <w:abstractNumId w:val="0"/>
   </w:num>
   <w:num w:numId="19">
-    <w:abstractNumId w:val="19"/>
+    <w:abstractNumId w:val="20"/>
   </w:num>
   <w:num w:numId="20">
     <w:abstractNumId w:val="1"/>
@@ -6344,7 +7047,10 @@
     <w:abstractNumId w:val="3"/>
   </w:num>
   <w:num w:numId="23">
-    <w:abstractNumId w:val="18"/>
+    <w:abstractNumId w:val="19"/>
+  </w:num>
+  <w:num w:numId="24">
+    <w:abstractNumId w:val="14"/>
   </w:num>
 </w:numbering>
 </file>
@@ -6366,7 +7072,7 @@
       </w:pPr>
     </w:pPrDefault>
   </w:docDefaults>
-  <w:latentStyles w:defLockedState="0" w:defUIPriority="99" w:defSemiHidden="0" w:defUnhideWhenUsed="0" w:defQFormat="0" w:count="377">
+  <w:latentStyles w:defLockedState="0" w:defUIPriority="99" w:defSemiHidden="0" w:defUnhideWhenUsed="0" w:defQFormat="0" w:count="376">
     <w:lsdException w:name="Normal" w:uiPriority="0" w:qFormat="1"/>
     <w:lsdException w:name="heading 1" w:uiPriority="9" w:qFormat="1"/>
     <w:lsdException w:name="heading 2" w:semiHidden="1" w:uiPriority="9" w:unhideWhenUsed="1" w:qFormat="1"/>
@@ -6472,6 +7178,7 @@
     <w:lsdException w:name="HTML Sample" w:semiHidden="1" w:unhideWhenUsed="1"/>
     <w:lsdException w:name="HTML Typewriter" w:semiHidden="1" w:unhideWhenUsed="1"/>
     <w:lsdException w:name="HTML Variable" w:semiHidden="1" w:unhideWhenUsed="1"/>
+    <w:lsdException w:name="Normal Table" w:semiHidden="1" w:unhideWhenUsed="1"/>
     <w:lsdException w:name="annotation subject" w:semiHidden="1" w:unhideWhenUsed="1"/>
     <w:lsdException w:name="No List" w:semiHidden="1" w:unhideWhenUsed="1"/>
     <w:lsdException w:name="Outline List 1" w:semiHidden="1" w:unhideWhenUsed="1"/>
@@ -6518,8 +7225,10 @@
     <w:lsdException w:name="Table Subtle 2" w:semiHidden="1" w:unhideWhenUsed="1"/>
     <w:lsdException w:name="Table Web 1" w:semiHidden="1" w:unhideWhenUsed="1"/>
     <w:lsdException w:name="Table Web 2" w:semiHidden="1" w:unhideWhenUsed="1"/>
+    <w:lsdException w:name="Table Web 3" w:semiHidden="1" w:unhideWhenUsed="1"/>
     <w:lsdException w:name="Balloon Text" w:semiHidden="1" w:unhideWhenUsed="1"/>
     <w:lsdException w:name="Table Grid" w:uiPriority="39"/>
+    <w:lsdException w:name="Table Theme" w:semiHidden="1" w:unhideWhenUsed="1"/>
     <w:lsdException w:name="Placeholder Text" w:semiHidden="1"/>
     <w:lsdException w:name="No Spacing" w:uiPriority="1" w:qFormat="1"/>
     <w:lsdException w:name="Light Shading" w:uiPriority="60"/>
@@ -6740,7 +7449,6 @@
     <w:lsdException w:name="Hashtag" w:semiHidden="1" w:unhideWhenUsed="1"/>
     <w:lsdException w:name="Unresolved Mention" w:semiHidden="1" w:unhideWhenUsed="1"/>
     <w:lsdException w:name="Smart Link" w:semiHidden="1" w:unhideWhenUsed="1"/>
-    <w:lsdException w:name="Smart Link Error" w:semiHidden="1" w:unhideWhenUsed="1"/>
   </w:latentStyles>
   <w:style w:type="paragraph" w:default="1" w:styleId="Normal">
     <w:name w:val="Normal"/>
@@ -7333,7 +8041,7 @@
 </file>
 
 <file path=customXml/itemProps1.xml><?xml version="1.0" encoding="utf-8"?>
-<ds:datastoreItem xmlns:ds="http://schemas.openxmlformats.org/officeDocument/2006/customXml" ds:itemID="{3163EA5C-CD0F-4BC4-8830-068D41B9CE1E}">
+<ds:datastoreItem xmlns:ds="http://schemas.openxmlformats.org/officeDocument/2006/customXml" ds:itemID="{3FBB29FE-7122-4FC2-8D32-F0E8E0A9A324}">
   <ds:schemaRefs>
     <ds:schemaRef ds:uri="http://schemas.openxmlformats.org/officeDocument/2006/bibliography"/>
   </ds:schemaRefs>

</xml_diff>